<commit_message>
Auto push at 00:38:53
</commit_message>
<xml_diff>
--- a/semester 3/eee/sessional/report.docx
+++ b/semester 3/eee/sessional/report.docx
@@ -221,12 +221,16 @@
         </w:tabs>
         <w:jc w:val="right"/>
         <w:rPr>
-          <w:sz w:val="40"/>
-          <w:szCs w:val="44"/>
-        </w:rPr>
-      </w:pPr>
-      <w:r>
-        <w:rPr>
+          <w:rFonts w:ascii="Times New Roman" w:hAnsi="Times New Roman"/>
+          <w:b/>
+          <w:bCs/>
+        </w:rPr>
+      </w:pPr>
+      <w:r>
+        <w:rPr>
+          <w:rFonts w:ascii="Times New Roman" w:hAnsi="Times New Roman"/>
+          <w:b/>
+          <w:bCs/>
           <w:sz w:val="40"/>
           <w:szCs w:val="44"/>
         </w:rPr>
@@ -729,17 +733,7 @@
           <w:sz w:val="32"/>
           <w:szCs w:val="36"/>
         </w:rPr>
-        <w:t xml:space="preserve"> </w:t>
-      </w:r>
-      <w:r>
-        <w:rPr>
-          <w:rFonts w:ascii="Times New Roman" w:hAnsi="Times New Roman"/>
-          <w:b/>
-          <w:color w:val="000000"/>
-          <w:sz w:val="32"/>
-          <w:szCs w:val="36"/>
-        </w:rPr>
-        <w:t>29 October 2024</w:t>
+        <w:t xml:space="preserve"> 29 October 2024</w:t>
         <w:br/>
       </w:r>
       <w:r>
@@ -1430,7 +1424,7 @@
         <w:pStyle w:val="BodyText"/>
         <w:numPr>
           <w:ilvl w:val="0"/>
-          <w:numId w:val="5"/>
+          <w:numId w:val="4"/>
         </w:numPr>
         <w:tabs>
           <w:tab w:val="clear" w:pos="720"/>
@@ -1450,6 +1444,70 @@
           <w:szCs w:val="24"/>
         </w:rPr>
         <w:t>Python FastAPI</w:t>
+      </w:r>
+    </w:p>
+    <w:p>
+      <w:pPr>
+        <w:pStyle w:val="BodyText"/>
+        <w:numPr>
+          <w:ilvl w:val="0"/>
+          <w:numId w:val="4"/>
+        </w:numPr>
+        <w:tabs>
+          <w:tab w:val="clear" w:pos="720"/>
+          <w:tab w:val="left" w:pos="0" w:leader="none"/>
+        </w:tabs>
+        <w:spacing w:before="0" w:after="0"/>
+        <w:ind w:hanging="283" w:left="720"/>
+        <w:rPr/>
+      </w:pPr>
+      <w:r>
+        <w:rPr>
+          <w:rStyle w:val="Strong"/>
+          <w:b w:val="false"/>
+          <w:bCs w:val="false"/>
+          <w:color w:val="000000"/>
+          <w:sz w:val="24"/>
+          <w:szCs w:val="24"/>
+        </w:rPr>
+        <w:t>SQLAlchemy</w:t>
+      </w:r>
+    </w:p>
+    <w:p>
+      <w:pPr>
+        <w:pStyle w:val="BodyText"/>
+        <w:numPr>
+          <w:ilvl w:val="0"/>
+          <w:numId w:val="4"/>
+        </w:numPr>
+        <w:tabs>
+          <w:tab w:val="clear" w:pos="720"/>
+          <w:tab w:val="left" w:pos="0" w:leader="none"/>
+        </w:tabs>
+        <w:spacing w:before="0" w:after="0"/>
+        <w:ind w:hanging="283" w:left="720"/>
+        <w:rPr/>
+      </w:pPr>
+      <w:r>
+        <w:rPr>
+          <w:rStyle w:val="Strong"/>
+          <w:b w:val="false"/>
+          <w:bCs w:val="false"/>
+          <w:color w:val="000000"/>
+          <w:sz w:val="24"/>
+          <w:szCs w:val="24"/>
+        </w:rPr>
+        <w:t>SQLite/MySQL</w:t>
+      </w:r>
+      <w:r>
+        <w:rPr>
+          <w:b w:val="false"/>
+          <w:bCs w:val="false"/>
+          <w:color w:val="000000"/>
+          <w:sz w:val="24"/>
+          <w:szCs w:val="24"/>
+        </w:rPr>
+        <w:t xml:space="preserve"> (for database)</w:t>
       </w:r>
     </w:p>
     <w:p>
@@ -1476,44 +1534,7 @@
           <w:sz w:val="24"/>
           <w:szCs w:val="24"/>
         </w:rPr>
-        <w:t>SQLAlchemy</w:t>
-      </w:r>
-    </w:p>
-    <w:p>
-      <w:pPr>
-        <w:pStyle w:val="BodyText"/>
-        <w:numPr>
-          <w:ilvl w:val="0"/>
-          <w:numId w:val="5"/>
-        </w:numPr>
-        <w:tabs>
-          <w:tab w:val="clear" w:pos="720"/>
-          <w:tab w:val="left" w:pos="0" w:leader="none"/>
-        </w:tabs>
-        <w:spacing w:before="0" w:after="0"/>
-        <w:ind w:hanging="283" w:left="720"/>
-        <w:rPr/>
-      </w:pPr>
-      <w:r>
-        <w:rPr>
-          <w:rStyle w:val="Strong"/>
-          <w:b w:val="false"/>
-          <w:bCs w:val="false"/>
-          <w:color w:val="000000"/>
-          <w:sz w:val="24"/>
-          <w:szCs w:val="24"/>
-        </w:rPr>
-        <w:t>SQLite/MySQL</w:t>
-      </w:r>
-      <w:r>
-        <w:rPr>
-          <w:b w:val="false"/>
-          <w:bCs w:val="false"/>
-          <w:color w:val="000000"/>
-          <w:sz w:val="24"/>
-          <w:szCs w:val="24"/>
-        </w:rPr>
-        <w:t xml:space="preserve"> (for database)</w:t>
+        <w:t>Python</w:t>
       </w:r>
     </w:p>
     <w:p>
@@ -1540,7 +1561,17 @@
           <w:sz w:val="24"/>
           <w:szCs w:val="24"/>
         </w:rPr>
-        <w:t>Python</w:t>
+        <w:t>Uvicorn</w:t>
+      </w:r>
+      <w:r>
+        <w:rPr>
+          <w:b w:val="false"/>
+          <w:bCs w:val="false"/>
+          <w:color w:val="000000"/>
+          <w:sz w:val="24"/>
+          <w:szCs w:val="24"/>
+        </w:rPr>
+        <w:t xml:space="preserve"> (for ASGI server)</w:t>
       </w:r>
     </w:p>
     <w:p>
@@ -1567,7 +1598,7 @@
           <w:sz w:val="24"/>
           <w:szCs w:val="24"/>
         </w:rPr>
-        <w:t>Uvicorn</w:t>
+        <w:t>Pydantic</w:t>
       </w:r>
       <w:r>
         <w:rPr>
@@ -1577,7 +1608,7 @@
           <w:sz w:val="24"/>
           <w:szCs w:val="24"/>
         </w:rPr>
-        <w:t xml:space="preserve"> (for ASGI server)</w:t>
+        <w:t xml:space="preserve"> (for data validation)</w:t>
       </w:r>
     </w:p>
     <w:p>
@@ -1586,43 +1617,6 @@
         <w:numPr>
           <w:ilvl w:val="0"/>
           <w:numId w:val="8"/>
-        </w:numPr>
-        <w:tabs>
-          <w:tab w:val="clear" w:pos="720"/>
-          <w:tab w:val="left" w:pos="0" w:leader="none"/>
-        </w:tabs>
-        <w:spacing w:before="0" w:after="0"/>
-        <w:ind w:hanging="283" w:left="720"/>
-        <w:rPr/>
-      </w:pPr>
-      <w:r>
-        <w:rPr>
-          <w:rStyle w:val="Strong"/>
-          <w:b w:val="false"/>
-          <w:bCs w:val="false"/>
-          <w:color w:val="000000"/>
-          <w:sz w:val="24"/>
-          <w:szCs w:val="24"/>
-        </w:rPr>
-        <w:t>Pydantic</w:t>
-      </w:r>
-      <w:r>
-        <w:rPr>
-          <w:b w:val="false"/>
-          <w:bCs w:val="false"/>
-          <w:color w:val="000000"/>
-          <w:sz w:val="24"/>
-          <w:szCs w:val="24"/>
-        </w:rPr>
-        <w:t xml:space="preserve"> (for data validation)</w:t>
-      </w:r>
-    </w:p>
-    <w:p>
-      <w:pPr>
-        <w:pStyle w:val="BodyText"/>
-        <w:numPr>
-          <w:ilvl w:val="0"/>
-          <w:numId w:val="9"/>
         </w:numPr>
         <w:tabs>
           <w:tab w:val="clear" w:pos="720"/>
@@ -2624,154 +2618,14 @@
     <w:p>
       <w:pPr>
         <w:pStyle w:val="Heading2"/>
+        <w:spacing w:before="0" w:after="86"/>
         <w:rPr>
           <w:b/>
           <w:bCs/>
         </w:rPr>
       </w:pPr>
       <w:r>
-        <w:rPr>
-          <w:b/>
-          <w:bCs/>
-        </w:rPr>
-      </w:r>
-    </w:p>
-    <w:p>
-      <w:pPr>
-        <w:pStyle w:val="Heading2"/>
         <w:rPr/>
-      </w:pPr>
-      <w:r>
-        <w:rPr>
-          <w:b/>
-          <w:bCs/>
-        </w:rPr>
-        <w:t>Estimated Timeline</w:t>
-      </w:r>
-    </w:p>
-    <w:p>
-      <w:pPr>
-        <w:pStyle w:val="BodyText"/>
-        <w:numPr>
-          <w:ilvl w:val="0"/>
-          <w:numId w:val="4"/>
-        </w:numPr>
-        <w:tabs>
-          <w:tab w:val="clear" w:pos="720"/>
-          <w:tab w:val="left" w:pos="0" w:leader="none"/>
-        </w:tabs>
-        <w:spacing w:before="0" w:after="0"/>
-        <w:ind w:hanging="283" w:left="709"/>
-        <w:rPr/>
-      </w:pPr>
-      <w:r>
-        <w:rPr>
-          <w:rStyle w:val="Strong"/>
-          <w:color w:val="000000"/>
-          <w:sz w:val="24"/>
-          <w:szCs w:val="24"/>
-        </w:rPr>
-        <w:t>Phase 1</w:t>
-      </w:r>
-      <w:r>
-        <w:rPr>
-          <w:color w:val="000000"/>
-          <w:sz w:val="24"/>
-          <w:szCs w:val="24"/>
-        </w:rPr>
-        <w:t>: Hardware integration and system setup (2 weeks)</w:t>
-      </w:r>
-    </w:p>
-    <w:p>
-      <w:pPr>
-        <w:pStyle w:val="BodyText"/>
-        <w:numPr>
-          <w:ilvl w:val="0"/>
-          <w:numId w:val="4"/>
-        </w:numPr>
-        <w:tabs>
-          <w:tab w:val="clear" w:pos="720"/>
-          <w:tab w:val="left" w:pos="0" w:leader="none"/>
-        </w:tabs>
-        <w:spacing w:before="0" w:after="0"/>
-        <w:ind w:hanging="283" w:left="709"/>
-        <w:rPr/>
-      </w:pPr>
-      <w:r>
-        <w:rPr>
-          <w:rStyle w:val="Strong"/>
-          <w:color w:val="000000"/>
-          <w:sz w:val="24"/>
-          <w:szCs w:val="24"/>
-        </w:rPr>
-        <w:t>Phase 2</w:t>
-      </w:r>
-      <w:r>
-        <w:rPr>
-          <w:color w:val="000000"/>
-          <w:sz w:val="24"/>
-          <w:szCs w:val="24"/>
-        </w:rPr>
-        <w:t>: Backend development and database integration (3 weeks)</w:t>
-      </w:r>
-    </w:p>
-    <w:p>
-      <w:pPr>
-        <w:pStyle w:val="BodyText"/>
-        <w:numPr>
-          <w:ilvl w:val="0"/>
-          <w:numId w:val="4"/>
-        </w:numPr>
-        <w:tabs>
-          <w:tab w:val="clear" w:pos="720"/>
-          <w:tab w:val="left" w:pos="0" w:leader="none"/>
-        </w:tabs>
-        <w:spacing w:before="0" w:after="0"/>
-        <w:ind w:hanging="283" w:left="709"/>
-        <w:rPr/>
-      </w:pPr>
-      <w:r>
-        <w:rPr>
-          <w:rStyle w:val="Strong"/>
-          <w:color w:val="000000"/>
-          <w:sz w:val="24"/>
-          <w:szCs w:val="24"/>
-        </w:rPr>
-        <w:t>Phase 3</w:t>
-      </w:r>
-      <w:r>
-        <w:rPr>
-          <w:color w:val="000000"/>
-          <w:sz w:val="24"/>
-          <w:szCs w:val="24"/>
-        </w:rPr>
-        <w:t>: Mobile banking integration and testing (3 weeks)</w:t>
-      </w:r>
-    </w:p>
-    <w:p>
-      <w:pPr>
-        <w:pStyle w:val="BodyText"/>
-        <w:numPr>
-          <w:ilvl w:val="0"/>
-          <w:numId w:val="4"/>
-        </w:numPr>
-        <w:tabs>
-          <w:tab w:val="clear" w:pos="720"/>
-          <w:tab w:val="left" w:pos="0" w:leader="none"/>
-        </w:tabs>
-        <w:spacing w:before="0" w:after="160"/>
-        <w:ind w:hanging="283" w:left="709"/>
-        <w:rPr/>
-      </w:pPr>
-      <w:r>
-        <w:rPr>
-          <w:rStyle w:val="Strong"/>
-        </w:rPr>
-        <w:t>Phase 4</w:t>
-      </w:r>
-      <w:r>
-        <w:rPr/>
-        <w:t>: Final testing, deployment, and user feedback (2 weeks)</w:t>
       </w:r>
     </w:p>
     <w:sectPr>
@@ -3296,9 +3150,9 @@
       <w:lvlJc w:val="left"/>
       <w:pPr>
         <w:tabs>
-          <w:tab w:val="num" w:pos="709"/>
-        </w:tabs>
-        <w:ind w:left="709" w:hanging="283"/>
+          <w:tab w:val="num" w:pos="720"/>
+        </w:tabs>
+        <w:ind w:left="720" w:hanging="283"/>
       </w:pPr>
       <w:rPr>
         <w:rFonts w:ascii="Symbol" w:hAnsi="Symbol" w:cs="Symbol" w:hint="default"/>
@@ -3306,504 +3160,488 @@
     </w:lvl>
     <w:lvl w:ilvl="1">
       <w:start w:val="1"/>
+      <w:numFmt w:val="decimal"/>
+      <w:lvlText w:val="%2."/>
+      <w:lvlJc w:val="left"/>
+      <w:pPr>
+        <w:tabs>
+          <w:tab w:val="num" w:pos="1080"/>
+        </w:tabs>
+        <w:ind w:left="1080" w:hanging="360"/>
+      </w:pPr>
+      <w:rPr/>
+    </w:lvl>
+    <w:lvl w:ilvl="2">
+      <w:start w:val="1"/>
+      <w:numFmt w:val="decimal"/>
+      <w:lvlText w:val="%3."/>
+      <w:lvlJc w:val="left"/>
+      <w:pPr>
+        <w:tabs>
+          <w:tab w:val="num" w:pos="1440"/>
+        </w:tabs>
+        <w:ind w:left="1440" w:hanging="360"/>
+      </w:pPr>
+      <w:rPr/>
+    </w:lvl>
+    <w:lvl w:ilvl="3">
+      <w:start w:val="1"/>
+      <w:numFmt w:val="decimal"/>
+      <w:lvlText w:val="%4."/>
+      <w:lvlJc w:val="left"/>
+      <w:pPr>
+        <w:tabs>
+          <w:tab w:val="num" w:pos="1800"/>
+        </w:tabs>
+        <w:ind w:left="1800" w:hanging="360"/>
+      </w:pPr>
+      <w:rPr/>
+    </w:lvl>
+    <w:lvl w:ilvl="4">
+      <w:start w:val="1"/>
+      <w:numFmt w:val="decimal"/>
+      <w:lvlText w:val="%5."/>
+      <w:lvlJc w:val="left"/>
+      <w:pPr>
+        <w:tabs>
+          <w:tab w:val="num" w:pos="2160"/>
+        </w:tabs>
+        <w:ind w:left="2160" w:hanging="360"/>
+      </w:pPr>
+      <w:rPr/>
+    </w:lvl>
+    <w:lvl w:ilvl="5">
+      <w:start w:val="1"/>
+      <w:numFmt w:val="decimal"/>
+      <w:lvlText w:val="%6."/>
+      <w:lvlJc w:val="left"/>
+      <w:pPr>
+        <w:tabs>
+          <w:tab w:val="num" w:pos="2520"/>
+        </w:tabs>
+        <w:ind w:left="2520" w:hanging="360"/>
+      </w:pPr>
+      <w:rPr/>
+    </w:lvl>
+    <w:lvl w:ilvl="6">
+      <w:start w:val="1"/>
+      <w:numFmt w:val="decimal"/>
+      <w:lvlText w:val="%7."/>
+      <w:lvlJc w:val="left"/>
+      <w:pPr>
+        <w:tabs>
+          <w:tab w:val="num" w:pos="2880"/>
+        </w:tabs>
+        <w:ind w:left="2880" w:hanging="360"/>
+      </w:pPr>
+      <w:rPr/>
+    </w:lvl>
+    <w:lvl w:ilvl="7">
+      <w:start w:val="1"/>
+      <w:numFmt w:val="decimal"/>
+      <w:lvlText w:val="%8."/>
+      <w:lvlJc w:val="left"/>
+      <w:pPr>
+        <w:tabs>
+          <w:tab w:val="num" w:pos="3240"/>
+        </w:tabs>
+        <w:ind w:left="3240" w:hanging="360"/>
+      </w:pPr>
+      <w:rPr/>
+    </w:lvl>
+    <w:lvl w:ilvl="8">
+      <w:start w:val="1"/>
+      <w:numFmt w:val="decimal"/>
+      <w:lvlText w:val="%9."/>
+      <w:lvlJc w:val="left"/>
+      <w:pPr>
+        <w:tabs>
+          <w:tab w:val="num" w:pos="3600"/>
+        </w:tabs>
+        <w:ind w:left="3600" w:hanging="360"/>
+      </w:pPr>
+      <w:rPr/>
+    </w:lvl>
+  </w:abstractNum>
+  <w:abstractNum w:abstractNumId="5">
+    <w:lvl w:ilvl="0">
+      <w:start w:val="1"/>
       <w:numFmt w:val="bullet"/>
       <w:lvlText w:val=""/>
       <w:lvlJc w:val="left"/>
       <w:pPr>
         <w:tabs>
-          <w:tab w:val="num" w:pos="1418"/>
-        </w:tabs>
-        <w:ind w:left="1418" w:hanging="283"/>
+          <w:tab w:val="num" w:pos="720"/>
+        </w:tabs>
+        <w:ind w:left="720" w:hanging="283"/>
       </w:pPr>
       <w:rPr>
         <w:rFonts w:ascii="Symbol" w:hAnsi="Symbol" w:cs="Symbol" w:hint="default"/>
       </w:rPr>
     </w:lvl>
+    <w:lvl w:ilvl="1">
+      <w:start w:val="1"/>
+      <w:numFmt w:val="decimal"/>
+      <w:lvlText w:val="%2."/>
+      <w:lvlJc w:val="left"/>
+      <w:pPr>
+        <w:tabs>
+          <w:tab w:val="num" w:pos="1080"/>
+        </w:tabs>
+        <w:ind w:left="1080" w:hanging="360"/>
+      </w:pPr>
+      <w:rPr/>
+    </w:lvl>
     <w:lvl w:ilvl="2">
+      <w:start w:val="1"/>
+      <w:numFmt w:val="decimal"/>
+      <w:lvlText w:val="%3."/>
+      <w:lvlJc w:val="left"/>
+      <w:pPr>
+        <w:tabs>
+          <w:tab w:val="num" w:pos="1440"/>
+        </w:tabs>
+        <w:ind w:left="1440" w:hanging="360"/>
+      </w:pPr>
+      <w:rPr/>
+    </w:lvl>
+    <w:lvl w:ilvl="3">
+      <w:start w:val="1"/>
+      <w:numFmt w:val="decimal"/>
+      <w:lvlText w:val="%4."/>
+      <w:lvlJc w:val="left"/>
+      <w:pPr>
+        <w:tabs>
+          <w:tab w:val="num" w:pos="1800"/>
+        </w:tabs>
+        <w:ind w:left="1800" w:hanging="360"/>
+      </w:pPr>
+      <w:rPr/>
+    </w:lvl>
+    <w:lvl w:ilvl="4">
+      <w:start w:val="1"/>
+      <w:numFmt w:val="decimal"/>
+      <w:lvlText w:val="%5."/>
+      <w:lvlJc w:val="left"/>
+      <w:pPr>
+        <w:tabs>
+          <w:tab w:val="num" w:pos="2160"/>
+        </w:tabs>
+        <w:ind w:left="2160" w:hanging="360"/>
+      </w:pPr>
+      <w:rPr/>
+    </w:lvl>
+    <w:lvl w:ilvl="5">
+      <w:start w:val="1"/>
+      <w:numFmt w:val="decimal"/>
+      <w:lvlText w:val="%6."/>
+      <w:lvlJc w:val="left"/>
+      <w:pPr>
+        <w:tabs>
+          <w:tab w:val="num" w:pos="2520"/>
+        </w:tabs>
+        <w:ind w:left="2520" w:hanging="360"/>
+      </w:pPr>
+      <w:rPr/>
+    </w:lvl>
+    <w:lvl w:ilvl="6">
+      <w:start w:val="1"/>
+      <w:numFmt w:val="decimal"/>
+      <w:lvlText w:val="%7."/>
+      <w:lvlJc w:val="left"/>
+      <w:pPr>
+        <w:tabs>
+          <w:tab w:val="num" w:pos="2880"/>
+        </w:tabs>
+        <w:ind w:left="2880" w:hanging="360"/>
+      </w:pPr>
+      <w:rPr/>
+    </w:lvl>
+    <w:lvl w:ilvl="7">
+      <w:start w:val="1"/>
+      <w:numFmt w:val="decimal"/>
+      <w:lvlText w:val="%8."/>
+      <w:lvlJc w:val="left"/>
+      <w:pPr>
+        <w:tabs>
+          <w:tab w:val="num" w:pos="3240"/>
+        </w:tabs>
+        <w:ind w:left="3240" w:hanging="360"/>
+      </w:pPr>
+      <w:rPr/>
+    </w:lvl>
+    <w:lvl w:ilvl="8">
+      <w:start w:val="1"/>
+      <w:numFmt w:val="decimal"/>
+      <w:lvlText w:val="%9."/>
+      <w:lvlJc w:val="left"/>
+      <w:pPr>
+        <w:tabs>
+          <w:tab w:val="num" w:pos="3600"/>
+        </w:tabs>
+        <w:ind w:left="3600" w:hanging="360"/>
+      </w:pPr>
+      <w:rPr/>
+    </w:lvl>
+  </w:abstractNum>
+  <w:abstractNum w:abstractNumId="6">
+    <w:lvl w:ilvl="0">
       <w:start w:val="1"/>
       <w:numFmt w:val="bullet"/>
       <w:lvlText w:val=""/>
       <w:lvlJc w:val="left"/>
       <w:pPr>
         <w:tabs>
-          <w:tab w:val="num" w:pos="2127"/>
-        </w:tabs>
-        <w:ind w:left="2127" w:hanging="283"/>
+          <w:tab w:val="num" w:pos="720"/>
+        </w:tabs>
+        <w:ind w:left="720" w:hanging="283"/>
       </w:pPr>
       <w:rPr>
         <w:rFonts w:ascii="Symbol" w:hAnsi="Symbol" w:cs="Symbol" w:hint="default"/>
       </w:rPr>
     </w:lvl>
+    <w:lvl w:ilvl="1">
+      <w:start w:val="1"/>
+      <w:numFmt w:val="decimal"/>
+      <w:lvlText w:val="%2."/>
+      <w:lvlJc w:val="left"/>
+      <w:pPr>
+        <w:tabs>
+          <w:tab w:val="num" w:pos="1080"/>
+        </w:tabs>
+        <w:ind w:left="1080" w:hanging="360"/>
+      </w:pPr>
+      <w:rPr/>
+    </w:lvl>
+    <w:lvl w:ilvl="2">
+      <w:start w:val="1"/>
+      <w:numFmt w:val="decimal"/>
+      <w:lvlText w:val="%3."/>
+      <w:lvlJc w:val="left"/>
+      <w:pPr>
+        <w:tabs>
+          <w:tab w:val="num" w:pos="1440"/>
+        </w:tabs>
+        <w:ind w:left="1440" w:hanging="360"/>
+      </w:pPr>
+      <w:rPr/>
+    </w:lvl>
     <w:lvl w:ilvl="3">
+      <w:start w:val="1"/>
+      <w:numFmt w:val="decimal"/>
+      <w:lvlText w:val="%4."/>
+      <w:lvlJc w:val="left"/>
+      <w:pPr>
+        <w:tabs>
+          <w:tab w:val="num" w:pos="1800"/>
+        </w:tabs>
+        <w:ind w:left="1800" w:hanging="360"/>
+      </w:pPr>
+      <w:rPr/>
+    </w:lvl>
+    <w:lvl w:ilvl="4">
+      <w:start w:val="1"/>
+      <w:numFmt w:val="decimal"/>
+      <w:lvlText w:val="%5."/>
+      <w:lvlJc w:val="left"/>
+      <w:pPr>
+        <w:tabs>
+          <w:tab w:val="num" w:pos="2160"/>
+        </w:tabs>
+        <w:ind w:left="2160" w:hanging="360"/>
+      </w:pPr>
+      <w:rPr/>
+    </w:lvl>
+    <w:lvl w:ilvl="5">
+      <w:start w:val="1"/>
+      <w:numFmt w:val="decimal"/>
+      <w:lvlText w:val="%6."/>
+      <w:lvlJc w:val="left"/>
+      <w:pPr>
+        <w:tabs>
+          <w:tab w:val="num" w:pos="2520"/>
+        </w:tabs>
+        <w:ind w:left="2520" w:hanging="360"/>
+      </w:pPr>
+      <w:rPr/>
+    </w:lvl>
+    <w:lvl w:ilvl="6">
+      <w:start w:val="1"/>
+      <w:numFmt w:val="decimal"/>
+      <w:lvlText w:val="%7."/>
+      <w:lvlJc w:val="left"/>
+      <w:pPr>
+        <w:tabs>
+          <w:tab w:val="num" w:pos="2880"/>
+        </w:tabs>
+        <w:ind w:left="2880" w:hanging="360"/>
+      </w:pPr>
+      <w:rPr/>
+    </w:lvl>
+    <w:lvl w:ilvl="7">
+      <w:start w:val="1"/>
+      <w:numFmt w:val="decimal"/>
+      <w:lvlText w:val="%8."/>
+      <w:lvlJc w:val="left"/>
+      <w:pPr>
+        <w:tabs>
+          <w:tab w:val="num" w:pos="3240"/>
+        </w:tabs>
+        <w:ind w:left="3240" w:hanging="360"/>
+      </w:pPr>
+      <w:rPr/>
+    </w:lvl>
+    <w:lvl w:ilvl="8">
+      <w:start w:val="1"/>
+      <w:numFmt w:val="decimal"/>
+      <w:lvlText w:val="%9."/>
+      <w:lvlJc w:val="left"/>
+      <w:pPr>
+        <w:tabs>
+          <w:tab w:val="num" w:pos="3600"/>
+        </w:tabs>
+        <w:ind w:left="3600" w:hanging="360"/>
+      </w:pPr>
+      <w:rPr/>
+    </w:lvl>
+  </w:abstractNum>
+  <w:abstractNum w:abstractNumId="7">
+    <w:lvl w:ilvl="0">
       <w:start w:val="1"/>
       <w:numFmt w:val="bullet"/>
       <w:lvlText w:val=""/>
       <w:lvlJc w:val="left"/>
       <w:pPr>
         <w:tabs>
-          <w:tab w:val="num" w:pos="2836"/>
-        </w:tabs>
-        <w:ind w:left="2836" w:hanging="283"/>
+          <w:tab w:val="num" w:pos="720"/>
+        </w:tabs>
+        <w:ind w:left="720" w:hanging="283"/>
       </w:pPr>
       <w:rPr>
         <w:rFonts w:ascii="Symbol" w:hAnsi="Symbol" w:cs="Symbol" w:hint="default"/>
       </w:rPr>
     </w:lvl>
+    <w:lvl w:ilvl="1">
+      <w:start w:val="1"/>
+      <w:numFmt w:val="decimal"/>
+      <w:lvlText w:val="%2."/>
+      <w:lvlJc w:val="left"/>
+      <w:pPr>
+        <w:tabs>
+          <w:tab w:val="num" w:pos="1080"/>
+        </w:tabs>
+        <w:ind w:left="1080" w:hanging="360"/>
+      </w:pPr>
+      <w:rPr/>
+    </w:lvl>
+    <w:lvl w:ilvl="2">
+      <w:start w:val="1"/>
+      <w:numFmt w:val="decimal"/>
+      <w:lvlText w:val="%3."/>
+      <w:lvlJc w:val="left"/>
+      <w:pPr>
+        <w:tabs>
+          <w:tab w:val="num" w:pos="1440"/>
+        </w:tabs>
+        <w:ind w:left="1440" w:hanging="360"/>
+      </w:pPr>
+      <w:rPr/>
+    </w:lvl>
+    <w:lvl w:ilvl="3">
+      <w:start w:val="1"/>
+      <w:numFmt w:val="decimal"/>
+      <w:lvlText w:val="%4."/>
+      <w:lvlJc w:val="left"/>
+      <w:pPr>
+        <w:tabs>
+          <w:tab w:val="num" w:pos="1800"/>
+        </w:tabs>
+        <w:ind w:left="1800" w:hanging="360"/>
+      </w:pPr>
+      <w:rPr/>
+    </w:lvl>
     <w:lvl w:ilvl="4">
+      <w:start w:val="1"/>
+      <w:numFmt w:val="decimal"/>
+      <w:lvlText w:val="%5."/>
+      <w:lvlJc w:val="left"/>
+      <w:pPr>
+        <w:tabs>
+          <w:tab w:val="num" w:pos="2160"/>
+        </w:tabs>
+        <w:ind w:left="2160" w:hanging="360"/>
+      </w:pPr>
+      <w:rPr/>
+    </w:lvl>
+    <w:lvl w:ilvl="5">
+      <w:start w:val="1"/>
+      <w:numFmt w:val="decimal"/>
+      <w:lvlText w:val="%6."/>
+      <w:lvlJc w:val="left"/>
+      <w:pPr>
+        <w:tabs>
+          <w:tab w:val="num" w:pos="2520"/>
+        </w:tabs>
+        <w:ind w:left="2520" w:hanging="360"/>
+      </w:pPr>
+      <w:rPr/>
+    </w:lvl>
+    <w:lvl w:ilvl="6">
+      <w:start w:val="1"/>
+      <w:numFmt w:val="decimal"/>
+      <w:lvlText w:val="%7."/>
+      <w:lvlJc w:val="left"/>
+      <w:pPr>
+        <w:tabs>
+          <w:tab w:val="num" w:pos="2880"/>
+        </w:tabs>
+        <w:ind w:left="2880" w:hanging="360"/>
+      </w:pPr>
+      <w:rPr/>
+    </w:lvl>
+    <w:lvl w:ilvl="7">
+      <w:start w:val="1"/>
+      <w:numFmt w:val="decimal"/>
+      <w:lvlText w:val="%8."/>
+      <w:lvlJc w:val="left"/>
+      <w:pPr>
+        <w:tabs>
+          <w:tab w:val="num" w:pos="3240"/>
+        </w:tabs>
+        <w:ind w:left="3240" w:hanging="360"/>
+      </w:pPr>
+      <w:rPr/>
+    </w:lvl>
+    <w:lvl w:ilvl="8">
+      <w:start w:val="1"/>
+      <w:numFmt w:val="decimal"/>
+      <w:lvlText w:val="%9."/>
+      <w:lvlJc w:val="left"/>
+      <w:pPr>
+        <w:tabs>
+          <w:tab w:val="num" w:pos="3600"/>
+        </w:tabs>
+        <w:ind w:left="3600" w:hanging="360"/>
+      </w:pPr>
+      <w:rPr/>
+    </w:lvl>
+  </w:abstractNum>
+  <w:abstractNum w:abstractNumId="8">
+    <w:lvl w:ilvl="0">
       <w:start w:val="1"/>
       <w:numFmt w:val="bullet"/>
       <w:lvlText w:val=""/>
       <w:lvlJc w:val="left"/>
       <w:pPr>
         <w:tabs>
-          <w:tab w:val="num" w:pos="3545"/>
-        </w:tabs>
-        <w:ind w:left="3545" w:hanging="283"/>
+          <w:tab w:val="num" w:pos="720"/>
+        </w:tabs>
+        <w:ind w:left="720" w:hanging="283"/>
       </w:pPr>
       <w:rPr>
         <w:rFonts w:ascii="Symbol" w:hAnsi="Symbol" w:cs="Symbol" w:hint="default"/>
       </w:rPr>
     </w:lvl>
-    <w:lvl w:ilvl="5">
-      <w:start w:val="1"/>
-      <w:numFmt w:val="bullet"/>
-      <w:lvlText w:val=""/>
-      <w:lvlJc w:val="left"/>
-      <w:pPr>
-        <w:tabs>
-          <w:tab w:val="num" w:pos="4254"/>
-        </w:tabs>
-        <w:ind w:left="4254" w:hanging="283"/>
-      </w:pPr>
-      <w:rPr>
-        <w:rFonts w:ascii="Symbol" w:hAnsi="Symbol" w:cs="Symbol" w:hint="default"/>
-      </w:rPr>
-    </w:lvl>
-    <w:lvl w:ilvl="6">
-      <w:start w:val="1"/>
-      <w:numFmt w:val="bullet"/>
-      <w:lvlText w:val=""/>
-      <w:lvlJc w:val="left"/>
-      <w:pPr>
-        <w:tabs>
-          <w:tab w:val="num" w:pos="4963"/>
-        </w:tabs>
-        <w:ind w:left="4963" w:hanging="283"/>
-      </w:pPr>
-      <w:rPr>
-        <w:rFonts w:ascii="Symbol" w:hAnsi="Symbol" w:cs="Symbol" w:hint="default"/>
-      </w:rPr>
-    </w:lvl>
-    <w:lvl w:ilvl="7">
-      <w:start w:val="1"/>
-      <w:numFmt w:val="bullet"/>
-      <w:lvlText w:val=""/>
-      <w:lvlJc w:val="left"/>
-      <w:pPr>
-        <w:tabs>
-          <w:tab w:val="num" w:pos="5672"/>
-        </w:tabs>
-        <w:ind w:left="5672" w:hanging="283"/>
-      </w:pPr>
-      <w:rPr>
-        <w:rFonts w:ascii="Symbol" w:hAnsi="Symbol" w:cs="Symbol" w:hint="default"/>
-      </w:rPr>
-    </w:lvl>
-    <w:lvl w:ilvl="8">
-      <w:start w:val="1"/>
-      <w:numFmt w:val="bullet"/>
-      <w:lvlText w:val=""/>
-      <w:lvlJc w:val="left"/>
-      <w:pPr>
-        <w:tabs>
-          <w:tab w:val="num" w:pos="6381"/>
-        </w:tabs>
-        <w:ind w:left="6381" w:hanging="283"/>
-      </w:pPr>
-      <w:rPr>
-        <w:rFonts w:ascii="Symbol" w:hAnsi="Symbol" w:cs="Symbol" w:hint="default"/>
-      </w:rPr>
-    </w:lvl>
-  </w:abstractNum>
-  <w:abstractNum w:abstractNumId="5">
-    <w:lvl w:ilvl="0">
-      <w:start w:val="1"/>
-      <w:numFmt w:val="bullet"/>
-      <w:lvlText w:val=""/>
-      <w:lvlJc w:val="left"/>
-      <w:pPr>
-        <w:tabs>
-          <w:tab w:val="num" w:pos="720"/>
-        </w:tabs>
-        <w:ind w:left="720" w:hanging="283"/>
-      </w:pPr>
-      <w:rPr>
-        <w:rFonts w:ascii="Symbol" w:hAnsi="Symbol" w:cs="Symbol" w:hint="default"/>
-      </w:rPr>
-    </w:lvl>
-    <w:lvl w:ilvl="1">
-      <w:start w:val="1"/>
-      <w:numFmt w:val="decimal"/>
-      <w:lvlText w:val="%2."/>
-      <w:lvlJc w:val="left"/>
-      <w:pPr>
-        <w:tabs>
-          <w:tab w:val="num" w:pos="1080"/>
-        </w:tabs>
-        <w:ind w:left="1080" w:hanging="360"/>
-      </w:pPr>
-      <w:rPr/>
-    </w:lvl>
-    <w:lvl w:ilvl="2">
-      <w:start w:val="1"/>
-      <w:numFmt w:val="decimal"/>
-      <w:lvlText w:val="%3."/>
-      <w:lvlJc w:val="left"/>
-      <w:pPr>
-        <w:tabs>
-          <w:tab w:val="num" w:pos="1440"/>
-        </w:tabs>
-        <w:ind w:left="1440" w:hanging="360"/>
-      </w:pPr>
-      <w:rPr/>
-    </w:lvl>
-    <w:lvl w:ilvl="3">
-      <w:start w:val="1"/>
-      <w:numFmt w:val="decimal"/>
-      <w:lvlText w:val="%4."/>
-      <w:lvlJc w:val="left"/>
-      <w:pPr>
-        <w:tabs>
-          <w:tab w:val="num" w:pos="1800"/>
-        </w:tabs>
-        <w:ind w:left="1800" w:hanging="360"/>
-      </w:pPr>
-      <w:rPr/>
-    </w:lvl>
-    <w:lvl w:ilvl="4">
-      <w:start w:val="1"/>
-      <w:numFmt w:val="decimal"/>
-      <w:lvlText w:val="%5."/>
-      <w:lvlJc w:val="left"/>
-      <w:pPr>
-        <w:tabs>
-          <w:tab w:val="num" w:pos="2160"/>
-        </w:tabs>
-        <w:ind w:left="2160" w:hanging="360"/>
-      </w:pPr>
-      <w:rPr/>
-    </w:lvl>
-    <w:lvl w:ilvl="5">
-      <w:start w:val="1"/>
-      <w:numFmt w:val="decimal"/>
-      <w:lvlText w:val="%6."/>
-      <w:lvlJc w:val="left"/>
-      <w:pPr>
-        <w:tabs>
-          <w:tab w:val="num" w:pos="2520"/>
-        </w:tabs>
-        <w:ind w:left="2520" w:hanging="360"/>
-      </w:pPr>
-      <w:rPr/>
-    </w:lvl>
-    <w:lvl w:ilvl="6">
-      <w:start w:val="1"/>
-      <w:numFmt w:val="decimal"/>
-      <w:lvlText w:val="%7."/>
-      <w:lvlJc w:val="left"/>
-      <w:pPr>
-        <w:tabs>
-          <w:tab w:val="num" w:pos="2880"/>
-        </w:tabs>
-        <w:ind w:left="2880" w:hanging="360"/>
-      </w:pPr>
-      <w:rPr/>
-    </w:lvl>
-    <w:lvl w:ilvl="7">
-      <w:start w:val="1"/>
-      <w:numFmt w:val="decimal"/>
-      <w:lvlText w:val="%8."/>
-      <w:lvlJc w:val="left"/>
-      <w:pPr>
-        <w:tabs>
-          <w:tab w:val="num" w:pos="3240"/>
-        </w:tabs>
-        <w:ind w:left="3240" w:hanging="360"/>
-      </w:pPr>
-      <w:rPr/>
-    </w:lvl>
-    <w:lvl w:ilvl="8">
-      <w:start w:val="1"/>
-      <w:numFmt w:val="decimal"/>
-      <w:lvlText w:val="%9."/>
-      <w:lvlJc w:val="left"/>
-      <w:pPr>
-        <w:tabs>
-          <w:tab w:val="num" w:pos="3600"/>
-        </w:tabs>
-        <w:ind w:left="3600" w:hanging="360"/>
-      </w:pPr>
-      <w:rPr/>
-    </w:lvl>
-  </w:abstractNum>
-  <w:abstractNum w:abstractNumId="6">
-    <w:lvl w:ilvl="0">
-      <w:start w:val="1"/>
-      <w:numFmt w:val="bullet"/>
-      <w:lvlText w:val=""/>
-      <w:lvlJc w:val="left"/>
-      <w:pPr>
-        <w:tabs>
-          <w:tab w:val="num" w:pos="720"/>
-        </w:tabs>
-        <w:ind w:left="720" w:hanging="283"/>
-      </w:pPr>
-      <w:rPr>
-        <w:rFonts w:ascii="Symbol" w:hAnsi="Symbol" w:cs="Symbol" w:hint="default"/>
-      </w:rPr>
-    </w:lvl>
-    <w:lvl w:ilvl="1">
-      <w:start w:val="1"/>
-      <w:numFmt w:val="decimal"/>
-      <w:lvlText w:val="%2."/>
-      <w:lvlJc w:val="left"/>
-      <w:pPr>
-        <w:tabs>
-          <w:tab w:val="num" w:pos="1080"/>
-        </w:tabs>
-        <w:ind w:left="1080" w:hanging="360"/>
-      </w:pPr>
-      <w:rPr/>
-    </w:lvl>
-    <w:lvl w:ilvl="2">
-      <w:start w:val="1"/>
-      <w:numFmt w:val="decimal"/>
-      <w:lvlText w:val="%3."/>
-      <w:lvlJc w:val="left"/>
-      <w:pPr>
-        <w:tabs>
-          <w:tab w:val="num" w:pos="1440"/>
-        </w:tabs>
-        <w:ind w:left="1440" w:hanging="360"/>
-      </w:pPr>
-      <w:rPr/>
-    </w:lvl>
-    <w:lvl w:ilvl="3">
-      <w:start w:val="1"/>
-      <w:numFmt w:val="decimal"/>
-      <w:lvlText w:val="%4."/>
-      <w:lvlJc w:val="left"/>
-      <w:pPr>
-        <w:tabs>
-          <w:tab w:val="num" w:pos="1800"/>
-        </w:tabs>
-        <w:ind w:left="1800" w:hanging="360"/>
-      </w:pPr>
-      <w:rPr/>
-    </w:lvl>
-    <w:lvl w:ilvl="4">
-      <w:start w:val="1"/>
-      <w:numFmt w:val="decimal"/>
-      <w:lvlText w:val="%5."/>
-      <w:lvlJc w:val="left"/>
-      <w:pPr>
-        <w:tabs>
-          <w:tab w:val="num" w:pos="2160"/>
-        </w:tabs>
-        <w:ind w:left="2160" w:hanging="360"/>
-      </w:pPr>
-      <w:rPr/>
-    </w:lvl>
-    <w:lvl w:ilvl="5">
-      <w:start w:val="1"/>
-      <w:numFmt w:val="decimal"/>
-      <w:lvlText w:val="%6."/>
-      <w:lvlJc w:val="left"/>
-      <w:pPr>
-        <w:tabs>
-          <w:tab w:val="num" w:pos="2520"/>
-        </w:tabs>
-        <w:ind w:left="2520" w:hanging="360"/>
-      </w:pPr>
-      <w:rPr/>
-    </w:lvl>
-    <w:lvl w:ilvl="6">
-      <w:start w:val="1"/>
-      <w:numFmt w:val="decimal"/>
-      <w:lvlText w:val="%7."/>
-      <w:lvlJc w:val="left"/>
-      <w:pPr>
-        <w:tabs>
-          <w:tab w:val="num" w:pos="2880"/>
-        </w:tabs>
-        <w:ind w:left="2880" w:hanging="360"/>
-      </w:pPr>
-      <w:rPr/>
-    </w:lvl>
-    <w:lvl w:ilvl="7">
-      <w:start w:val="1"/>
-      <w:numFmt w:val="decimal"/>
-      <w:lvlText w:val="%8."/>
-      <w:lvlJc w:val="left"/>
-      <w:pPr>
-        <w:tabs>
-          <w:tab w:val="num" w:pos="3240"/>
-        </w:tabs>
-        <w:ind w:left="3240" w:hanging="360"/>
-      </w:pPr>
-      <w:rPr/>
-    </w:lvl>
-    <w:lvl w:ilvl="8">
-      <w:start w:val="1"/>
-      <w:numFmt w:val="decimal"/>
-      <w:lvlText w:val="%9."/>
-      <w:lvlJc w:val="left"/>
-      <w:pPr>
-        <w:tabs>
-          <w:tab w:val="num" w:pos="3600"/>
-        </w:tabs>
-        <w:ind w:left="3600" w:hanging="360"/>
-      </w:pPr>
-      <w:rPr/>
-    </w:lvl>
-  </w:abstractNum>
-  <w:abstractNum w:abstractNumId="7">
-    <w:lvl w:ilvl="0">
-      <w:start w:val="1"/>
-      <w:numFmt w:val="bullet"/>
-      <w:lvlText w:val=""/>
-      <w:lvlJc w:val="left"/>
-      <w:pPr>
-        <w:tabs>
-          <w:tab w:val="num" w:pos="720"/>
-        </w:tabs>
-        <w:ind w:left="720" w:hanging="283"/>
-      </w:pPr>
-      <w:rPr>
-        <w:rFonts w:ascii="Symbol" w:hAnsi="Symbol" w:cs="Symbol" w:hint="default"/>
-      </w:rPr>
-    </w:lvl>
-    <w:lvl w:ilvl="1">
-      <w:start w:val="1"/>
-      <w:numFmt w:val="decimal"/>
-      <w:lvlText w:val="%2."/>
-      <w:lvlJc w:val="left"/>
-      <w:pPr>
-        <w:tabs>
-          <w:tab w:val="num" w:pos="1080"/>
-        </w:tabs>
-        <w:ind w:left="1080" w:hanging="360"/>
-      </w:pPr>
-      <w:rPr/>
-    </w:lvl>
-    <w:lvl w:ilvl="2">
-      <w:start w:val="1"/>
-      <w:numFmt w:val="decimal"/>
-      <w:lvlText w:val="%3."/>
-      <w:lvlJc w:val="left"/>
-      <w:pPr>
-        <w:tabs>
-          <w:tab w:val="num" w:pos="1440"/>
-        </w:tabs>
-        <w:ind w:left="1440" w:hanging="360"/>
-      </w:pPr>
-      <w:rPr/>
-    </w:lvl>
-    <w:lvl w:ilvl="3">
-      <w:start w:val="1"/>
-      <w:numFmt w:val="decimal"/>
-      <w:lvlText w:val="%4."/>
-      <w:lvlJc w:val="left"/>
-      <w:pPr>
-        <w:tabs>
-          <w:tab w:val="num" w:pos="1800"/>
-        </w:tabs>
-        <w:ind w:left="1800" w:hanging="360"/>
-      </w:pPr>
-      <w:rPr/>
-    </w:lvl>
-    <w:lvl w:ilvl="4">
-      <w:start w:val="1"/>
-      <w:numFmt w:val="decimal"/>
-      <w:lvlText w:val="%5."/>
-      <w:lvlJc w:val="left"/>
-      <w:pPr>
-        <w:tabs>
-          <w:tab w:val="num" w:pos="2160"/>
-        </w:tabs>
-        <w:ind w:left="2160" w:hanging="360"/>
-      </w:pPr>
-      <w:rPr/>
-    </w:lvl>
-    <w:lvl w:ilvl="5">
-      <w:start w:val="1"/>
-      <w:numFmt w:val="decimal"/>
-      <w:lvlText w:val="%6."/>
-      <w:lvlJc w:val="left"/>
-      <w:pPr>
-        <w:tabs>
-          <w:tab w:val="num" w:pos="2520"/>
-        </w:tabs>
-        <w:ind w:left="2520" w:hanging="360"/>
-      </w:pPr>
-      <w:rPr/>
-    </w:lvl>
-    <w:lvl w:ilvl="6">
-      <w:start w:val="1"/>
-      <w:numFmt w:val="decimal"/>
-      <w:lvlText w:val="%7."/>
-      <w:lvlJc w:val="left"/>
-      <w:pPr>
-        <w:tabs>
-          <w:tab w:val="num" w:pos="2880"/>
-        </w:tabs>
-        <w:ind w:left="2880" w:hanging="360"/>
-      </w:pPr>
-      <w:rPr/>
-    </w:lvl>
-    <w:lvl w:ilvl="7">
-      <w:start w:val="1"/>
-      <w:numFmt w:val="decimal"/>
-      <w:lvlText w:val="%8."/>
-      <w:lvlJc w:val="left"/>
-      <w:pPr>
-        <w:tabs>
-          <w:tab w:val="num" w:pos="3240"/>
-        </w:tabs>
-        <w:ind w:left="3240" w:hanging="360"/>
-      </w:pPr>
-      <w:rPr/>
-    </w:lvl>
-    <w:lvl w:ilvl="8">
-      <w:start w:val="1"/>
-      <w:numFmt w:val="decimal"/>
-      <w:lvlText w:val="%9."/>
-      <w:lvlJc w:val="left"/>
-      <w:pPr>
-        <w:tabs>
-          <w:tab w:val="num" w:pos="3600"/>
-        </w:tabs>
-        <w:ind w:left="3600" w:hanging="360"/>
-      </w:pPr>
-      <w:rPr/>
-    </w:lvl>
-  </w:abstractNum>
-  <w:abstractNum w:abstractNumId="8">
-    <w:lvl w:ilvl="0">
-      <w:start w:val="1"/>
-      <w:numFmt w:val="bullet"/>
-      <w:lvlText w:val=""/>
-      <w:lvlJc w:val="left"/>
-      <w:pPr>
-        <w:tabs>
-          <w:tab w:val="num" w:pos="720"/>
-        </w:tabs>
-        <w:ind w:left="720" w:hanging="283"/>
-      </w:pPr>
-      <w:rPr>
-        <w:rFonts w:ascii="Symbol" w:hAnsi="Symbol" w:cs="Symbol" w:hint="default"/>
-      </w:rPr>
-    </w:lvl>
     <w:lvl w:ilvl="1">
       <w:start w:val="1"/>
       <w:numFmt w:val="decimal"/>
@@ -3910,127 +3748,6 @@
     </w:lvl>
   </w:abstractNum>
   <w:abstractNum w:abstractNumId="9">
-    <w:lvl w:ilvl="0">
-      <w:start w:val="1"/>
-      <w:numFmt w:val="bullet"/>
-      <w:lvlText w:val=""/>
-      <w:lvlJc w:val="left"/>
-      <w:pPr>
-        <w:tabs>
-          <w:tab w:val="num" w:pos="720"/>
-        </w:tabs>
-        <w:ind w:left="720" w:hanging="283"/>
-      </w:pPr>
-      <w:rPr>
-        <w:rFonts w:ascii="Symbol" w:hAnsi="Symbol" w:cs="Symbol" w:hint="default"/>
-      </w:rPr>
-    </w:lvl>
-    <w:lvl w:ilvl="1">
-      <w:start w:val="1"/>
-      <w:numFmt w:val="decimal"/>
-      <w:lvlText w:val="%2."/>
-      <w:lvlJc w:val="left"/>
-      <w:pPr>
-        <w:tabs>
-          <w:tab w:val="num" w:pos="1080"/>
-        </w:tabs>
-        <w:ind w:left="1080" w:hanging="360"/>
-      </w:pPr>
-      <w:rPr/>
-    </w:lvl>
-    <w:lvl w:ilvl="2">
-      <w:start w:val="1"/>
-      <w:numFmt w:val="decimal"/>
-      <w:lvlText w:val="%3."/>
-      <w:lvlJc w:val="left"/>
-      <w:pPr>
-        <w:tabs>
-          <w:tab w:val="num" w:pos="1440"/>
-        </w:tabs>
-        <w:ind w:left="1440" w:hanging="360"/>
-      </w:pPr>
-      <w:rPr/>
-    </w:lvl>
-    <w:lvl w:ilvl="3">
-      <w:start w:val="1"/>
-      <w:numFmt w:val="decimal"/>
-      <w:lvlText w:val="%4."/>
-      <w:lvlJc w:val="left"/>
-      <w:pPr>
-        <w:tabs>
-          <w:tab w:val="num" w:pos="1800"/>
-        </w:tabs>
-        <w:ind w:left="1800" w:hanging="360"/>
-      </w:pPr>
-      <w:rPr/>
-    </w:lvl>
-    <w:lvl w:ilvl="4">
-      <w:start w:val="1"/>
-      <w:numFmt w:val="decimal"/>
-      <w:lvlText w:val="%5."/>
-      <w:lvlJc w:val="left"/>
-      <w:pPr>
-        <w:tabs>
-          <w:tab w:val="num" w:pos="2160"/>
-        </w:tabs>
-        <w:ind w:left="2160" w:hanging="360"/>
-      </w:pPr>
-      <w:rPr/>
-    </w:lvl>
-    <w:lvl w:ilvl="5">
-      <w:start w:val="1"/>
-      <w:numFmt w:val="decimal"/>
-      <w:lvlText w:val="%6."/>
-      <w:lvlJc w:val="left"/>
-      <w:pPr>
-        <w:tabs>
-          <w:tab w:val="num" w:pos="2520"/>
-        </w:tabs>
-        <w:ind w:left="2520" w:hanging="360"/>
-      </w:pPr>
-      <w:rPr/>
-    </w:lvl>
-    <w:lvl w:ilvl="6">
-      <w:start w:val="1"/>
-      <w:numFmt w:val="decimal"/>
-      <w:lvlText w:val="%7."/>
-      <w:lvlJc w:val="left"/>
-      <w:pPr>
-        <w:tabs>
-          <w:tab w:val="num" w:pos="2880"/>
-        </w:tabs>
-        <w:ind w:left="2880" w:hanging="360"/>
-      </w:pPr>
-      <w:rPr/>
-    </w:lvl>
-    <w:lvl w:ilvl="7">
-      <w:start w:val="1"/>
-      <w:numFmt w:val="decimal"/>
-      <w:lvlText w:val="%8."/>
-      <w:lvlJc w:val="left"/>
-      <w:pPr>
-        <w:tabs>
-          <w:tab w:val="num" w:pos="3240"/>
-        </w:tabs>
-        <w:ind w:left="3240" w:hanging="360"/>
-      </w:pPr>
-      <w:rPr/>
-    </w:lvl>
-    <w:lvl w:ilvl="8">
-      <w:start w:val="1"/>
-      <w:numFmt w:val="decimal"/>
-      <w:lvlText w:val="%9."/>
-      <w:lvlJc w:val="left"/>
-      <w:pPr>
-        <w:tabs>
-          <w:tab w:val="num" w:pos="3600"/>
-        </w:tabs>
-        <w:ind w:left="3600" w:hanging="360"/>
-      </w:pPr>
-      <w:rPr/>
-    </w:lvl>
-  </w:abstractNum>
-  <w:abstractNum w:abstractNumId="10">
     <w:lvl w:ilvl="0">
       <w:start w:val="1"/>
       <w:numFmt w:val="none"/>
@@ -4175,9 +3892,6 @@
   </w:num>
   <w:num w:numId="9">
     <w:abstractNumId w:val="9"/>
-  </w:num>
-  <w:num w:numId="10">
-    <w:abstractNumId w:val="10"/>
   </w:num>
 </w:numbering>
 </file>

</xml_diff>

<commit_message>
Auto push at 07:18:13
</commit_message>
<xml_diff>
--- a/semester 3/eee/sessional/report.docx
+++ b/semester 3/eee/sessional/report.docx
@@ -2625,7 +2625,944 @@
         </w:rPr>
       </w:pPr>
       <w:r>
-        <w:rPr/>
+        <w:rPr>
+          <w:b/>
+          <w:bCs/>
+        </w:rPr>
+      </w:r>
+      <w:r>
+        <w:br w:type="page"/>
+      </w:r>
+    </w:p>
+    <w:p>
+      <w:pPr>
+        <w:pStyle w:val="Heading2"/>
+        <w:spacing w:before="0" w:after="86"/>
+        <w:rPr>
+          <w:b/>
+          <w:bCs/>
+        </w:rPr>
+      </w:pPr>
+      <w:r>
+        <w:rPr>
+          <w:rStyle w:val="Strong"/>
+          <w:b/>
+        </w:rPr>
+        <w:t>1. Project Overview</w:t>
+      </w:r>
+    </w:p>
+    <w:p>
+      <w:pPr>
+        <w:pStyle w:val="BodyText"/>
+        <w:spacing w:before="0" w:after="283"/>
+        <w:rPr/>
+      </w:pPr>
+      <w:r>
+        <w:rPr/>
+        <w:t xml:space="preserve">The </w:t>
+      </w:r>
+      <w:r>
+        <w:rPr>
+          <w:rStyle w:val="Strong"/>
+        </w:rPr>
+        <w:t>Metro Recharge System</w:t>
+      </w:r>
+      <w:r>
+        <w:rPr/>
+        <w:t xml:space="preserve"> is a microcontroller-based, smart recharge station for metro cards. It incorporates RFID card scanning, balance management, and interactive features to enhance user experience at recharge stations. The system provides easy card balance checking and recharge options via both on-site and online methods. It combines multiple technologies, including Arduino, ESP32, and a Python-based graphical display.</w:t>
+      </w:r>
+    </w:p>
+    <w:p>
+      <w:pPr>
+        <w:pStyle w:val="Heading2"/>
+        <w:rPr/>
+      </w:pPr>
+      <w:r>
+        <w:rPr>
+          <w:rStyle w:val="Strong"/>
+          <w:b/>
+        </w:rPr>
+        <w:t>2. Objectives</w:t>
+      </w:r>
+    </w:p>
+    <w:p>
+      <w:pPr>
+        <w:pStyle w:val="BodyText"/>
+        <w:numPr>
+          <w:ilvl w:val="0"/>
+          <w:numId w:val="9"/>
+        </w:numPr>
+        <w:tabs>
+          <w:tab w:val="clear" w:pos="720"/>
+          <w:tab w:val="left" w:pos="0" w:leader="none"/>
+        </w:tabs>
+        <w:ind w:hanging="283" w:left="709"/>
+        <w:rPr/>
+      </w:pPr>
+      <w:r>
+        <w:rPr/>
+        <w:t>To enable balance checks and recharges for metro cards via RFID.</w:t>
+      </w:r>
+    </w:p>
+    <w:p>
+      <w:pPr>
+        <w:pStyle w:val="BodyText"/>
+        <w:numPr>
+          <w:ilvl w:val="0"/>
+          <w:numId w:val="9"/>
+        </w:numPr>
+        <w:tabs>
+          <w:tab w:val="clear" w:pos="720"/>
+          <w:tab w:val="left" w:pos="0" w:leader="none"/>
+        </w:tabs>
+        <w:ind w:hanging="283" w:left="709"/>
+        <w:rPr/>
+      </w:pPr>
+      <w:r>
+        <w:rPr/>
+        <w:t>To use an intuitive user interface for easy navigation and user engagement.</w:t>
+      </w:r>
+    </w:p>
+    <w:p>
+      <w:pPr>
+        <w:pStyle w:val="BodyText"/>
+        <w:numPr>
+          <w:ilvl w:val="0"/>
+          <w:numId w:val="9"/>
+        </w:numPr>
+        <w:tabs>
+          <w:tab w:val="clear" w:pos="720"/>
+          <w:tab w:val="left" w:pos="0" w:leader="none"/>
+        </w:tabs>
+        <w:ind w:hanging="283" w:left="709"/>
+        <w:rPr/>
+      </w:pPr>
+      <w:r>
+        <w:rPr/>
+        <w:t>To provide an online component that supports data storage and update via RESTful APIs.</w:t>
+      </w:r>
+    </w:p>
+    <w:p>
+      <w:pPr>
+        <w:pStyle w:val="BodyText"/>
+        <w:numPr>
+          <w:ilvl w:val="0"/>
+          <w:numId w:val="9"/>
+        </w:numPr>
+        <w:tabs>
+          <w:tab w:val="clear" w:pos="720"/>
+          <w:tab w:val="left" w:pos="0" w:leader="none"/>
+        </w:tabs>
+        <w:spacing w:before="0" w:after="283"/>
+        <w:ind w:hanging="283" w:left="709"/>
+        <w:rPr/>
+      </w:pPr>
+      <w:r>
+        <w:rPr/>
+        <w:t>To utilize visual indicators (LEDs and screen displays) and sound signals to enhance user feedback.</w:t>
+      </w:r>
+    </w:p>
+    <w:p>
+      <w:pPr>
+        <w:pStyle w:val="Heading2"/>
+        <w:rPr/>
+      </w:pPr>
+      <w:r>
+        <w:rPr>
+          <w:rStyle w:val="Strong"/>
+          <w:b/>
+        </w:rPr>
+        <w:t>3. System Architecture</w:t>
+      </w:r>
+    </w:p>
+    <w:p>
+      <w:pPr>
+        <w:pStyle w:val="BodyText"/>
+        <w:numPr>
+          <w:ilvl w:val="0"/>
+          <w:numId w:val="10"/>
+        </w:numPr>
+        <w:tabs>
+          <w:tab w:val="clear" w:pos="720"/>
+          <w:tab w:val="left" w:pos="0" w:leader="none"/>
+        </w:tabs>
+        <w:ind w:hanging="283" w:left="709"/>
+        <w:rPr/>
+      </w:pPr>
+      <w:r>
+        <w:rPr>
+          <w:rStyle w:val="Strong"/>
+        </w:rPr>
+        <w:t>Arduino Metro Station Control</w:t>
+      </w:r>
+      <w:r>
+        <w:rPr/>
+        <w:t>: Arduino manages the RFID card reading, balance display, and navigation of options for users.</w:t>
+      </w:r>
+    </w:p>
+    <w:p>
+      <w:pPr>
+        <w:pStyle w:val="BodyText"/>
+        <w:numPr>
+          <w:ilvl w:val="0"/>
+          <w:numId w:val="10"/>
+        </w:numPr>
+        <w:tabs>
+          <w:tab w:val="clear" w:pos="720"/>
+          <w:tab w:val="left" w:pos="0" w:leader="none"/>
+        </w:tabs>
+        <w:ind w:hanging="283" w:left="709"/>
+        <w:rPr/>
+      </w:pPr>
+      <w:r>
+        <w:rPr>
+          <w:rStyle w:val="Strong"/>
+        </w:rPr>
+        <w:t>ESP32 Internet Connectivity</w:t>
+      </w:r>
+      <w:r>
+        <w:rPr/>
+        <w:t>: Communicates with a remote server to retrieve or update card balances. Visual feedback is provided via LEDs.</w:t>
+      </w:r>
+    </w:p>
+    <w:p>
+      <w:pPr>
+        <w:pStyle w:val="BodyText"/>
+        <w:numPr>
+          <w:ilvl w:val="0"/>
+          <w:numId w:val="10"/>
+        </w:numPr>
+        <w:tabs>
+          <w:tab w:val="clear" w:pos="720"/>
+          <w:tab w:val="left" w:pos="0" w:leader="none"/>
+        </w:tabs>
+        <w:ind w:hanging="283" w:left="709"/>
+        <w:rPr/>
+      </w:pPr>
+      <w:r>
+        <w:rPr>
+          <w:rStyle w:val="Strong"/>
+        </w:rPr>
+        <w:t>Metro Backend API</w:t>
+      </w:r>
+      <w:r>
+        <w:rPr/>
+        <w:t>: A RESTful API with FastAPI and SQLAlchemy allows users to store, retrieve, and update balances remotely.</w:t>
+      </w:r>
+    </w:p>
+    <w:p>
+      <w:pPr>
+        <w:pStyle w:val="BodyText"/>
+        <w:numPr>
+          <w:ilvl w:val="0"/>
+          <w:numId w:val="10"/>
+        </w:numPr>
+        <w:tabs>
+          <w:tab w:val="clear" w:pos="720"/>
+          <w:tab w:val="left" w:pos="0" w:leader="none"/>
+        </w:tabs>
+        <w:spacing w:before="0" w:after="283"/>
+        <w:ind w:hanging="283" w:left="709"/>
+        <w:rPr/>
+      </w:pPr>
+      <w:r>
+        <w:rPr>
+          <w:rStyle w:val="Strong"/>
+        </w:rPr>
+        <w:t>Python GUI</w:t>
+      </w:r>
+      <w:r>
+        <w:rPr/>
+        <w:t>: Displays balance information in real-time, using Tkinter for the full-screen GUI.</w:t>
+      </w:r>
+    </w:p>
+    <w:p>
+      <w:pPr>
+        <w:pStyle w:val="HorizontalLine"/>
+        <w:rPr/>
+      </w:pPr>
+      <w:r>
+        <w:rPr/>
+      </w:r>
+    </w:p>
+    <w:p>
+      <w:pPr>
+        <w:pStyle w:val="Heading2"/>
+        <w:rPr/>
+      </w:pPr>
+      <w:r>
+        <w:rPr>
+          <w:rStyle w:val="Strong"/>
+          <w:b/>
+        </w:rPr>
+        <w:t>4. Technologies Used</w:t>
+      </w:r>
+    </w:p>
+    <w:p>
+      <w:pPr>
+        <w:pStyle w:val="Heading3"/>
+        <w:spacing w:before="40" w:after="283"/>
+        <w:rPr/>
+      </w:pPr>
+      <w:r>
+        <w:rPr/>
+        <w:t>Hardware</w:t>
+      </w:r>
+    </w:p>
+    <w:p>
+      <w:pPr>
+        <w:pStyle w:val="BodyText"/>
+        <w:numPr>
+          <w:ilvl w:val="0"/>
+          <w:numId w:val="11"/>
+        </w:numPr>
+        <w:tabs>
+          <w:tab w:val="clear" w:pos="720"/>
+          <w:tab w:val="left" w:pos="0" w:leader="none"/>
+        </w:tabs>
+        <w:ind w:hanging="283" w:left="709"/>
+        <w:rPr/>
+      </w:pPr>
+      <w:r>
+        <w:rPr>
+          <w:rStyle w:val="Strong"/>
+        </w:rPr>
+        <w:t>Arduino</w:t>
+      </w:r>
+      <w:r>
+        <w:rPr/>
+        <w:t>: Controls the RFID reader, keypad, LCD, LEDs, and other input-output devices.</w:t>
+      </w:r>
+    </w:p>
+    <w:p>
+      <w:pPr>
+        <w:pStyle w:val="BodyText"/>
+        <w:numPr>
+          <w:ilvl w:val="0"/>
+          <w:numId w:val="11"/>
+        </w:numPr>
+        <w:tabs>
+          <w:tab w:val="clear" w:pos="720"/>
+          <w:tab w:val="left" w:pos="0" w:leader="none"/>
+        </w:tabs>
+        <w:ind w:hanging="283" w:left="709"/>
+        <w:rPr/>
+      </w:pPr>
+      <w:r>
+        <w:rPr>
+          <w:rStyle w:val="Strong"/>
+        </w:rPr>
+        <w:t>ESP32</w:t>
+      </w:r>
+      <w:r>
+        <w:rPr/>
+        <w:t>: Provides Wi-Fi connectivity for online balance update requests.</w:t>
+      </w:r>
+    </w:p>
+    <w:p>
+      <w:pPr>
+        <w:pStyle w:val="BodyText"/>
+        <w:numPr>
+          <w:ilvl w:val="0"/>
+          <w:numId w:val="11"/>
+        </w:numPr>
+        <w:tabs>
+          <w:tab w:val="clear" w:pos="720"/>
+          <w:tab w:val="left" w:pos="0" w:leader="none"/>
+        </w:tabs>
+        <w:ind w:hanging="283" w:left="709"/>
+        <w:rPr/>
+      </w:pPr>
+      <w:r>
+        <w:rPr>
+          <w:rStyle w:val="Strong"/>
+        </w:rPr>
+        <w:t>Ultrasonic Sensor</w:t>
+      </w:r>
+      <w:r>
+        <w:rPr/>
+        <w:t>: Detects user proximity to the station.</w:t>
+      </w:r>
+    </w:p>
+    <w:p>
+      <w:pPr>
+        <w:pStyle w:val="BodyText"/>
+        <w:numPr>
+          <w:ilvl w:val="0"/>
+          <w:numId w:val="11"/>
+        </w:numPr>
+        <w:tabs>
+          <w:tab w:val="clear" w:pos="720"/>
+          <w:tab w:val="left" w:pos="0" w:leader="none"/>
+        </w:tabs>
+        <w:ind w:hanging="283" w:left="709"/>
+        <w:rPr/>
+      </w:pPr>
+      <w:r>
+        <w:rPr>
+          <w:rStyle w:val="Strong"/>
+        </w:rPr>
+        <w:t>LDR (Light Dependent Resistor)</w:t>
+      </w:r>
+      <w:r>
+        <w:rPr/>
+        <w:t>: Adjusts screen brightness based on ambient light.</w:t>
+      </w:r>
+    </w:p>
+    <w:p>
+      <w:pPr>
+        <w:pStyle w:val="BodyText"/>
+        <w:numPr>
+          <w:ilvl w:val="0"/>
+          <w:numId w:val="11"/>
+        </w:numPr>
+        <w:tabs>
+          <w:tab w:val="clear" w:pos="720"/>
+          <w:tab w:val="left" w:pos="0" w:leader="none"/>
+        </w:tabs>
+        <w:spacing w:before="0" w:after="283"/>
+        <w:ind w:hanging="283" w:left="709"/>
+        <w:rPr/>
+      </w:pPr>
+      <w:r>
+        <w:rPr>
+          <w:rStyle w:val="Strong"/>
+        </w:rPr>
+        <w:t>LEDs and Buzzer</w:t>
+      </w:r>
+      <w:r>
+        <w:rPr/>
+        <w:t>: Visual and auditory feedback indicators.</w:t>
+      </w:r>
+    </w:p>
+    <w:p>
+      <w:pPr>
+        <w:pStyle w:val="Heading3"/>
+        <w:spacing w:before="40" w:after="283"/>
+        <w:rPr/>
+      </w:pPr>
+      <w:r>
+        <w:rPr/>
+        <w:t>Software</w:t>
+      </w:r>
+    </w:p>
+    <w:p>
+      <w:pPr>
+        <w:pStyle w:val="BodyText"/>
+        <w:numPr>
+          <w:ilvl w:val="0"/>
+          <w:numId w:val="12"/>
+        </w:numPr>
+        <w:tabs>
+          <w:tab w:val="clear" w:pos="720"/>
+          <w:tab w:val="left" w:pos="0" w:leader="none"/>
+        </w:tabs>
+        <w:ind w:hanging="283" w:left="709"/>
+        <w:rPr/>
+      </w:pPr>
+      <w:r>
+        <w:rPr>
+          <w:rStyle w:val="Strong"/>
+        </w:rPr>
+        <w:t>FastAPI</w:t>
+      </w:r>
+      <w:r>
+        <w:rPr/>
+        <w:t>: Backend API framework for managing user balances.</w:t>
+      </w:r>
+    </w:p>
+    <w:p>
+      <w:pPr>
+        <w:pStyle w:val="BodyText"/>
+        <w:numPr>
+          <w:ilvl w:val="0"/>
+          <w:numId w:val="12"/>
+        </w:numPr>
+        <w:tabs>
+          <w:tab w:val="clear" w:pos="720"/>
+          <w:tab w:val="left" w:pos="0" w:leader="none"/>
+        </w:tabs>
+        <w:ind w:hanging="283" w:left="709"/>
+        <w:rPr/>
+      </w:pPr>
+      <w:r>
+        <w:rPr>
+          <w:rStyle w:val="Strong"/>
+        </w:rPr>
+        <w:t>SQLAlchemy</w:t>
+      </w:r>
+      <w:r>
+        <w:rPr/>
+        <w:t>: ORM for database interaction in the backend API.</w:t>
+      </w:r>
+    </w:p>
+    <w:p>
+      <w:pPr>
+        <w:pStyle w:val="BodyText"/>
+        <w:numPr>
+          <w:ilvl w:val="0"/>
+          <w:numId w:val="12"/>
+        </w:numPr>
+        <w:tabs>
+          <w:tab w:val="clear" w:pos="720"/>
+          <w:tab w:val="left" w:pos="0" w:leader="none"/>
+        </w:tabs>
+        <w:ind w:hanging="283" w:left="709"/>
+        <w:rPr/>
+      </w:pPr>
+      <w:r>
+        <w:rPr>
+          <w:rStyle w:val="Strong"/>
+        </w:rPr>
+        <w:t>Tkinter</w:t>
+      </w:r>
+      <w:r>
+        <w:rPr/>
+        <w:t>: Python library for GUI display on full-screen devices.</w:t>
+      </w:r>
+    </w:p>
+    <w:p>
+      <w:pPr>
+        <w:pStyle w:val="BodyText"/>
+        <w:numPr>
+          <w:ilvl w:val="0"/>
+          <w:numId w:val="12"/>
+        </w:numPr>
+        <w:tabs>
+          <w:tab w:val="clear" w:pos="720"/>
+          <w:tab w:val="left" w:pos="0" w:leader="none"/>
+        </w:tabs>
+        <w:spacing w:before="0" w:after="283"/>
+        <w:ind w:hanging="283" w:left="709"/>
+        <w:rPr/>
+      </w:pPr>
+      <w:r>
+        <w:rPr>
+          <w:rStyle w:val="Strong"/>
+        </w:rPr>
+        <w:t>Python</w:t>
+      </w:r>
+      <w:r>
+        <w:rPr/>
+        <w:t>: For serial communication and display interaction with the Arduino.</w:t>
+      </w:r>
+    </w:p>
+    <w:p>
+      <w:pPr>
+        <w:pStyle w:val="HorizontalLine"/>
+        <w:rPr/>
+      </w:pPr>
+      <w:r>
+        <w:rPr/>
+      </w:r>
+    </w:p>
+    <w:p>
+      <w:pPr>
+        <w:pStyle w:val="Heading2"/>
+        <w:rPr/>
+      </w:pPr>
+      <w:r>
+        <w:rPr>
+          <w:rStyle w:val="Strong"/>
+          <w:b/>
+        </w:rPr>
+        <w:t>5. Code Implementation</w:t>
+      </w:r>
+    </w:p>
+    <w:p>
+      <w:pPr>
+        <w:pStyle w:val="BodyText"/>
+        <w:widowControl/>
+        <w:suppressAutoHyphens w:val="true"/>
+        <w:bidi w:val="0"/>
+        <w:spacing w:before="0" w:after="283"/>
+        <w:rPr>
+          <w:rFonts w:eastAsia="Calibri" w:cs="Calibri"/>
+          <w:color w:val="auto"/>
+          <w:kern w:val="0"/>
+          <w:szCs w:val="22"/>
+          <w:lang w:val="en-US" w:eastAsia="en-US" w:bidi="ar-SA"/>
+        </w:rPr>
+      </w:pPr>
+      <w:r>
+        <w:rPr>
+          <w:rFonts w:eastAsia="Calibri" w:cs="Calibri"/>
+          <w:color w:val="auto"/>
+          <w:kern w:val="0"/>
+          <w:szCs w:val="22"/>
+          <w:lang w:val="en-US" w:eastAsia="en-US" w:bidi="ar-SA"/>
+        </w:rPr>
+        <w:t xml:space="preserve">Code is </w:t>
+      </w:r>
+    </w:p>
+    <w:p>
+      <w:pPr>
+        <w:pStyle w:val="Heading2"/>
+        <w:spacing w:before="0" w:after="86"/>
+        <w:rPr>
+          <w:b/>
+          <w:bCs/>
+        </w:rPr>
+      </w:pPr>
+      <w:r>
+        <w:rPr>
+          <w:rStyle w:val="Strong"/>
+          <w:b/>
+        </w:rPr>
+        <w:t>6. Backend API</w:t>
+      </w:r>
+    </w:p>
+    <w:p>
+      <w:pPr>
+        <w:pStyle w:val="BodyText"/>
+        <w:spacing w:before="0" w:after="283"/>
+        <w:rPr/>
+      </w:pPr>
+      <w:r>
+        <w:rPr/>
+        <w:t xml:space="preserve">The </w:t>
+      </w:r>
+      <w:r>
+        <w:rPr>
+          <w:rStyle w:val="Strong"/>
+        </w:rPr>
+        <w:t>Metro-API</w:t>
+      </w:r>
+      <w:r>
+        <w:rPr/>
+        <w:t xml:space="preserve"> backend is built with FastAPI and SQLAlchemy to manage user balances. It includes endpoints for creating users, fetching balances, and updating balances upon recharge or discharge.</w:t>
+      </w:r>
+    </w:p>
+    <w:p>
+      <w:pPr>
+        <w:pStyle w:val="Heading3"/>
+        <w:spacing w:before="40" w:after="283"/>
+        <w:rPr/>
+      </w:pPr>
+      <w:r>
+        <w:rPr/>
+        <w:t>Endpoints</w:t>
+      </w:r>
+    </w:p>
+    <w:p>
+      <w:pPr>
+        <w:pStyle w:val="BodyText"/>
+        <w:numPr>
+          <w:ilvl w:val="0"/>
+          <w:numId w:val="13"/>
+        </w:numPr>
+        <w:tabs>
+          <w:tab w:val="clear" w:pos="720"/>
+          <w:tab w:val="left" w:pos="0" w:leader="none"/>
+        </w:tabs>
+        <w:ind w:hanging="283" w:left="709"/>
+        <w:rPr/>
+      </w:pPr>
+      <w:r>
+        <w:rPr>
+          <w:rStyle w:val="SourceText"/>
+        </w:rPr>
+        <w:t>GET /users/{id}</w:t>
+      </w:r>
+      <w:r>
+        <w:rPr/>
+        <w:t xml:space="preserve"> - Retrieves a user’s balance.</w:t>
+      </w:r>
+    </w:p>
+    <w:p>
+      <w:pPr>
+        <w:pStyle w:val="BodyText"/>
+        <w:numPr>
+          <w:ilvl w:val="0"/>
+          <w:numId w:val="13"/>
+        </w:numPr>
+        <w:tabs>
+          <w:tab w:val="clear" w:pos="720"/>
+          <w:tab w:val="left" w:pos="0" w:leader="none"/>
+        </w:tabs>
+        <w:ind w:hanging="283" w:left="709"/>
+        <w:rPr/>
+      </w:pPr>
+      <w:r>
+        <w:rPr>
+          <w:rStyle w:val="SourceText"/>
+        </w:rPr>
+        <w:t>POST /users</w:t>
+      </w:r>
+      <w:r>
+        <w:rPr/>
+        <w:t xml:space="preserve"> - Creates a new user.</w:t>
+      </w:r>
+    </w:p>
+    <w:p>
+      <w:pPr>
+        <w:pStyle w:val="BodyText"/>
+        <w:numPr>
+          <w:ilvl w:val="0"/>
+          <w:numId w:val="13"/>
+        </w:numPr>
+        <w:tabs>
+          <w:tab w:val="clear" w:pos="720"/>
+          <w:tab w:val="left" w:pos="0" w:leader="none"/>
+        </w:tabs>
+        <w:ind w:hanging="283" w:left="709"/>
+        <w:rPr/>
+      </w:pPr>
+      <w:r>
+        <w:rPr>
+          <w:rStyle w:val="SourceText"/>
+        </w:rPr>
+        <w:t>PUT /users/+/{id}</w:t>
+      </w:r>
+      <w:r>
+        <w:rPr/>
+        <w:t xml:space="preserve"> - Recharges a user’s balance.</w:t>
+      </w:r>
+    </w:p>
+    <w:p>
+      <w:pPr>
+        <w:pStyle w:val="BodyText"/>
+        <w:numPr>
+          <w:ilvl w:val="0"/>
+          <w:numId w:val="13"/>
+        </w:numPr>
+        <w:tabs>
+          <w:tab w:val="clear" w:pos="720"/>
+          <w:tab w:val="left" w:pos="0" w:leader="none"/>
+        </w:tabs>
+        <w:ind w:hanging="283" w:left="709"/>
+        <w:rPr/>
+      </w:pPr>
+      <w:r>
+        <w:rPr>
+          <w:rStyle w:val="SourceText"/>
+        </w:rPr>
+        <w:t>PUT /users/-/{id}</w:t>
+      </w:r>
+      <w:r>
+        <w:rPr/>
+        <w:t xml:space="preserve"> - Deducts from a user’s balance.</w:t>
+      </w:r>
+    </w:p>
+    <w:p>
+      <w:pPr>
+        <w:pStyle w:val="BodyText"/>
+        <w:numPr>
+          <w:ilvl w:val="0"/>
+          <w:numId w:val="13"/>
+        </w:numPr>
+        <w:tabs>
+          <w:tab w:val="clear" w:pos="720"/>
+          <w:tab w:val="left" w:pos="0" w:leader="none"/>
+        </w:tabs>
+        <w:spacing w:before="0" w:after="283"/>
+        <w:ind w:hanging="283" w:left="709"/>
+        <w:rPr/>
+      </w:pPr>
+      <w:r>
+        <w:rPr>
+          <w:rStyle w:val="SourceText"/>
+        </w:rPr>
+        <w:t>DELETE /users/{id}</w:t>
+      </w:r>
+      <w:r>
+        <w:rPr/>
+        <w:t xml:space="preserve"> - Deletes a user account.</w:t>
+      </w:r>
+    </w:p>
+    <w:p>
+      <w:pPr>
+        <w:pStyle w:val="Heading2"/>
+        <w:rPr/>
+      </w:pPr>
+      <w:r>
+        <w:rPr>
+          <w:rStyle w:val="Strong"/>
+          <w:b/>
+        </w:rPr>
+        <w:t>7. Testing and Troubleshooting</w:t>
+      </w:r>
+    </w:p>
+    <w:p>
+      <w:pPr>
+        <w:pStyle w:val="Heading3"/>
+        <w:spacing w:before="40" w:after="283"/>
+        <w:rPr/>
+      </w:pPr>
+      <w:r>
+        <w:rPr/>
+        <w:t>Common Issues and Solutions:</w:t>
+      </w:r>
+    </w:p>
+    <w:p>
+      <w:pPr>
+        <w:pStyle w:val="BodyText"/>
+        <w:numPr>
+          <w:ilvl w:val="0"/>
+          <w:numId w:val="14"/>
+        </w:numPr>
+        <w:tabs>
+          <w:tab w:val="clear" w:pos="720"/>
+          <w:tab w:val="left" w:pos="0" w:leader="none"/>
+        </w:tabs>
+        <w:ind w:hanging="283" w:left="709"/>
+        <w:rPr/>
+      </w:pPr>
+      <w:r>
+        <w:rPr>
+          <w:rStyle w:val="Strong"/>
+        </w:rPr>
+        <w:t>Serial Communication Errors</w:t>
+      </w:r>
+      <w:r>
+        <w:rPr/>
+        <w:t>: Ensure baud rates match across Arduino and Python scripts.</w:t>
+      </w:r>
+    </w:p>
+    <w:p>
+      <w:pPr>
+        <w:pStyle w:val="BodyText"/>
+        <w:numPr>
+          <w:ilvl w:val="0"/>
+          <w:numId w:val="14"/>
+        </w:numPr>
+        <w:tabs>
+          <w:tab w:val="clear" w:pos="720"/>
+          <w:tab w:val="left" w:pos="0" w:leader="none"/>
+        </w:tabs>
+        <w:ind w:hanging="283" w:left="709"/>
+        <w:rPr/>
+      </w:pPr>
+      <w:r>
+        <w:rPr>
+          <w:rStyle w:val="Strong"/>
+        </w:rPr>
+        <w:t>Wi-Fi Connection Issues</w:t>
+      </w:r>
+      <w:r>
+        <w:rPr/>
+        <w:t>: Double-check SSID and password for ESP32 connection.</w:t>
+      </w:r>
+    </w:p>
+    <w:p>
+      <w:pPr>
+        <w:pStyle w:val="BodyText"/>
+        <w:numPr>
+          <w:ilvl w:val="0"/>
+          <w:numId w:val="14"/>
+        </w:numPr>
+        <w:tabs>
+          <w:tab w:val="clear" w:pos="720"/>
+          <w:tab w:val="left" w:pos="0" w:leader="none"/>
+        </w:tabs>
+        <w:spacing w:before="0" w:after="283"/>
+        <w:ind w:hanging="283" w:left="709"/>
+        <w:rPr/>
+      </w:pPr>
+      <w:r>
+        <w:rPr>
+          <w:rStyle w:val="Strong"/>
+        </w:rPr>
+        <w:t>Display Delays</w:t>
+      </w:r>
+      <w:r>
+        <w:rPr/>
+        <w:t>: If data doesn’t show immediately on the GUI, check the Arduino-Python serial connection.</w:t>
+      </w:r>
+    </w:p>
+    <w:p>
+      <w:pPr>
+        <w:pStyle w:val="Heading2"/>
+        <w:rPr/>
+      </w:pPr>
+      <w:r>
+        <w:rPr>
+          <w:rStyle w:val="Strong"/>
+          <w:b/>
+        </w:rPr>
+        <w:t>8. Future Improvements</w:t>
+      </w:r>
+    </w:p>
+    <w:p>
+      <w:pPr>
+        <w:pStyle w:val="BodyText"/>
+        <w:numPr>
+          <w:ilvl w:val="0"/>
+          <w:numId w:val="15"/>
+        </w:numPr>
+        <w:tabs>
+          <w:tab w:val="clear" w:pos="720"/>
+          <w:tab w:val="left" w:pos="0" w:leader="none"/>
+        </w:tabs>
+        <w:ind w:hanging="283" w:left="709"/>
+        <w:rPr/>
+      </w:pPr>
+      <w:r>
+        <w:rPr/>
+        <w:t>Implement additional security measures, such as user authentication.</w:t>
+      </w:r>
+    </w:p>
+    <w:p>
+      <w:pPr>
+        <w:pStyle w:val="BodyText"/>
+        <w:numPr>
+          <w:ilvl w:val="0"/>
+          <w:numId w:val="15"/>
+        </w:numPr>
+        <w:tabs>
+          <w:tab w:val="clear" w:pos="720"/>
+          <w:tab w:val="left" w:pos="0" w:leader="none"/>
+        </w:tabs>
+        <w:ind w:hanging="283" w:left="709"/>
+        <w:rPr/>
+      </w:pPr>
+      <w:r>
+        <w:rPr/>
+        <w:t>Expand the system to handle multiple RFID cards concurrently.</w:t>
+      </w:r>
+    </w:p>
+    <w:p>
+      <w:pPr>
+        <w:pStyle w:val="BodyText"/>
+        <w:numPr>
+          <w:ilvl w:val="0"/>
+          <w:numId w:val="15"/>
+        </w:numPr>
+        <w:tabs>
+          <w:tab w:val="clear" w:pos="720"/>
+          <w:tab w:val="left" w:pos="0" w:leader="none"/>
+        </w:tabs>
+        <w:spacing w:before="0" w:after="283"/>
+        <w:ind w:hanging="283" w:left="709"/>
+        <w:rPr/>
+      </w:pPr>
+      <w:r>
+        <w:rPr/>
+        <w:t>Provide more payment options, such as mobile wallet integration.</w:t>
+      </w:r>
+    </w:p>
+    <w:p>
+      <w:pPr>
+        <w:pStyle w:val="Heading2"/>
+        <w:rPr/>
+      </w:pPr>
+      <w:r>
+        <w:rPr>
+          <w:rStyle w:val="Strong"/>
+          <w:b/>
+        </w:rPr>
+        <w:t>9. Conclusion</w:t>
+      </w:r>
+    </w:p>
+    <w:p>
+      <w:pPr>
+        <w:pStyle w:val="BodyText"/>
+        <w:spacing w:before="0" w:after="283"/>
+        <w:rPr/>
+      </w:pPr>
+      <w:r>
+        <w:rPr/>
+        <w:t>This project presents a comprehensive solution for metro card recharge stations, using a blend of hardware components and software technologies. It effectively demonstrates how microcontrollers, Wi-Fi modules, and server communication can be used to develop an efficient, user-friendly recharge system. The balance-checking and recharge features allow users to have an easy and seamless experience at metro recharge points.</w:t>
       </w:r>
     </w:p>
     <w:sectPr>
@@ -3748,6 +4685,947 @@
     </w:lvl>
   </w:abstractNum>
   <w:abstractNum w:abstractNumId="9">
+    <w:lvl w:ilvl="0">
+      <w:start w:val="1"/>
+      <w:numFmt w:val="bullet"/>
+      <w:lvlText w:val=""/>
+      <w:lvlJc w:val="left"/>
+      <w:pPr>
+        <w:tabs>
+          <w:tab w:val="num" w:pos="709"/>
+        </w:tabs>
+        <w:ind w:left="709" w:hanging="283"/>
+      </w:pPr>
+      <w:rPr>
+        <w:rFonts w:ascii="Symbol" w:hAnsi="Symbol" w:cs="Symbol" w:hint="default"/>
+      </w:rPr>
+    </w:lvl>
+    <w:lvl w:ilvl="1">
+      <w:start w:val="1"/>
+      <w:numFmt w:val="bullet"/>
+      <w:lvlText w:val=""/>
+      <w:lvlJc w:val="left"/>
+      <w:pPr>
+        <w:tabs>
+          <w:tab w:val="num" w:pos="1418"/>
+        </w:tabs>
+        <w:ind w:left="1418" w:hanging="283"/>
+      </w:pPr>
+      <w:rPr>
+        <w:rFonts w:ascii="Symbol" w:hAnsi="Symbol" w:cs="Symbol" w:hint="default"/>
+      </w:rPr>
+    </w:lvl>
+    <w:lvl w:ilvl="2">
+      <w:start w:val="1"/>
+      <w:numFmt w:val="bullet"/>
+      <w:lvlText w:val=""/>
+      <w:lvlJc w:val="left"/>
+      <w:pPr>
+        <w:tabs>
+          <w:tab w:val="num" w:pos="2127"/>
+        </w:tabs>
+        <w:ind w:left="2127" w:hanging="283"/>
+      </w:pPr>
+      <w:rPr>
+        <w:rFonts w:ascii="Symbol" w:hAnsi="Symbol" w:cs="Symbol" w:hint="default"/>
+      </w:rPr>
+    </w:lvl>
+    <w:lvl w:ilvl="3">
+      <w:start w:val="1"/>
+      <w:numFmt w:val="bullet"/>
+      <w:lvlText w:val=""/>
+      <w:lvlJc w:val="left"/>
+      <w:pPr>
+        <w:tabs>
+          <w:tab w:val="num" w:pos="2836"/>
+        </w:tabs>
+        <w:ind w:left="2836" w:hanging="283"/>
+      </w:pPr>
+      <w:rPr>
+        <w:rFonts w:ascii="Symbol" w:hAnsi="Symbol" w:cs="Symbol" w:hint="default"/>
+      </w:rPr>
+    </w:lvl>
+    <w:lvl w:ilvl="4">
+      <w:start w:val="1"/>
+      <w:numFmt w:val="bullet"/>
+      <w:lvlText w:val=""/>
+      <w:lvlJc w:val="left"/>
+      <w:pPr>
+        <w:tabs>
+          <w:tab w:val="num" w:pos="3545"/>
+        </w:tabs>
+        <w:ind w:left="3545" w:hanging="283"/>
+      </w:pPr>
+      <w:rPr>
+        <w:rFonts w:ascii="Symbol" w:hAnsi="Symbol" w:cs="Symbol" w:hint="default"/>
+      </w:rPr>
+    </w:lvl>
+    <w:lvl w:ilvl="5">
+      <w:start w:val="1"/>
+      <w:numFmt w:val="bullet"/>
+      <w:lvlText w:val=""/>
+      <w:lvlJc w:val="left"/>
+      <w:pPr>
+        <w:tabs>
+          <w:tab w:val="num" w:pos="4254"/>
+        </w:tabs>
+        <w:ind w:left="4254" w:hanging="283"/>
+      </w:pPr>
+      <w:rPr>
+        <w:rFonts w:ascii="Symbol" w:hAnsi="Symbol" w:cs="Symbol" w:hint="default"/>
+      </w:rPr>
+    </w:lvl>
+    <w:lvl w:ilvl="6">
+      <w:start w:val="1"/>
+      <w:numFmt w:val="bullet"/>
+      <w:lvlText w:val=""/>
+      <w:lvlJc w:val="left"/>
+      <w:pPr>
+        <w:tabs>
+          <w:tab w:val="num" w:pos="4963"/>
+        </w:tabs>
+        <w:ind w:left="4963" w:hanging="283"/>
+      </w:pPr>
+      <w:rPr>
+        <w:rFonts w:ascii="Symbol" w:hAnsi="Symbol" w:cs="Symbol" w:hint="default"/>
+      </w:rPr>
+    </w:lvl>
+    <w:lvl w:ilvl="7">
+      <w:start w:val="1"/>
+      <w:numFmt w:val="bullet"/>
+      <w:lvlText w:val=""/>
+      <w:lvlJc w:val="left"/>
+      <w:pPr>
+        <w:tabs>
+          <w:tab w:val="num" w:pos="5672"/>
+        </w:tabs>
+        <w:ind w:left="5672" w:hanging="283"/>
+      </w:pPr>
+      <w:rPr>
+        <w:rFonts w:ascii="Symbol" w:hAnsi="Symbol" w:cs="Symbol" w:hint="default"/>
+      </w:rPr>
+    </w:lvl>
+    <w:lvl w:ilvl="8">
+      <w:start w:val="1"/>
+      <w:numFmt w:val="bullet"/>
+      <w:lvlText w:val=""/>
+      <w:lvlJc w:val="left"/>
+      <w:pPr>
+        <w:tabs>
+          <w:tab w:val="num" w:pos="6381"/>
+        </w:tabs>
+        <w:ind w:left="6381" w:hanging="283"/>
+      </w:pPr>
+      <w:rPr>
+        <w:rFonts w:ascii="Symbol" w:hAnsi="Symbol" w:cs="Symbol" w:hint="default"/>
+      </w:rPr>
+    </w:lvl>
+  </w:abstractNum>
+  <w:abstractNum w:abstractNumId="10">
+    <w:lvl w:ilvl="0">
+      <w:start w:val="1"/>
+      <w:numFmt w:val="decimal"/>
+      <w:lvlText w:val="%1."/>
+      <w:lvlJc w:val="left"/>
+      <w:pPr>
+        <w:tabs>
+          <w:tab w:val="num" w:pos="709"/>
+        </w:tabs>
+        <w:ind w:left="709" w:hanging="283"/>
+      </w:pPr>
+      <w:rPr/>
+    </w:lvl>
+    <w:lvl w:ilvl="1">
+      <w:start w:val="1"/>
+      <w:numFmt w:val="decimal"/>
+      <w:lvlText w:val="%2."/>
+      <w:lvlJc w:val="left"/>
+      <w:pPr>
+        <w:tabs>
+          <w:tab w:val="num" w:pos="1418"/>
+        </w:tabs>
+        <w:ind w:left="1418" w:hanging="283"/>
+      </w:pPr>
+      <w:rPr/>
+    </w:lvl>
+    <w:lvl w:ilvl="2">
+      <w:start w:val="1"/>
+      <w:numFmt w:val="decimal"/>
+      <w:lvlText w:val="%3."/>
+      <w:lvlJc w:val="left"/>
+      <w:pPr>
+        <w:tabs>
+          <w:tab w:val="num" w:pos="2127"/>
+        </w:tabs>
+        <w:ind w:left="2127" w:hanging="283"/>
+      </w:pPr>
+      <w:rPr/>
+    </w:lvl>
+    <w:lvl w:ilvl="3">
+      <w:start w:val="1"/>
+      <w:numFmt w:val="decimal"/>
+      <w:lvlText w:val="%4."/>
+      <w:lvlJc w:val="left"/>
+      <w:pPr>
+        <w:tabs>
+          <w:tab w:val="num" w:pos="2836"/>
+        </w:tabs>
+        <w:ind w:left="2836" w:hanging="283"/>
+      </w:pPr>
+      <w:rPr/>
+    </w:lvl>
+    <w:lvl w:ilvl="4">
+      <w:start w:val="1"/>
+      <w:numFmt w:val="decimal"/>
+      <w:lvlText w:val="%5."/>
+      <w:lvlJc w:val="left"/>
+      <w:pPr>
+        <w:tabs>
+          <w:tab w:val="num" w:pos="3545"/>
+        </w:tabs>
+        <w:ind w:left="3545" w:hanging="283"/>
+      </w:pPr>
+      <w:rPr/>
+    </w:lvl>
+    <w:lvl w:ilvl="5">
+      <w:start w:val="1"/>
+      <w:numFmt w:val="decimal"/>
+      <w:lvlText w:val="%6."/>
+      <w:lvlJc w:val="left"/>
+      <w:pPr>
+        <w:tabs>
+          <w:tab w:val="num" w:pos="4254"/>
+        </w:tabs>
+        <w:ind w:left="4254" w:hanging="283"/>
+      </w:pPr>
+      <w:rPr/>
+    </w:lvl>
+    <w:lvl w:ilvl="6">
+      <w:start w:val="1"/>
+      <w:numFmt w:val="decimal"/>
+      <w:lvlText w:val="%7."/>
+      <w:lvlJc w:val="left"/>
+      <w:pPr>
+        <w:tabs>
+          <w:tab w:val="num" w:pos="4963"/>
+        </w:tabs>
+        <w:ind w:left="4963" w:hanging="283"/>
+      </w:pPr>
+      <w:rPr/>
+    </w:lvl>
+    <w:lvl w:ilvl="7">
+      <w:start w:val="1"/>
+      <w:numFmt w:val="decimal"/>
+      <w:lvlText w:val="%8."/>
+      <w:lvlJc w:val="left"/>
+      <w:pPr>
+        <w:tabs>
+          <w:tab w:val="num" w:pos="5672"/>
+        </w:tabs>
+        <w:ind w:left="5672" w:hanging="283"/>
+      </w:pPr>
+      <w:rPr/>
+    </w:lvl>
+    <w:lvl w:ilvl="8">
+      <w:start w:val="1"/>
+      <w:numFmt w:val="decimal"/>
+      <w:lvlText w:val="%9."/>
+      <w:lvlJc w:val="left"/>
+      <w:pPr>
+        <w:tabs>
+          <w:tab w:val="num" w:pos="6381"/>
+        </w:tabs>
+        <w:ind w:left="6381" w:hanging="283"/>
+      </w:pPr>
+      <w:rPr/>
+    </w:lvl>
+  </w:abstractNum>
+  <w:abstractNum w:abstractNumId="11">
+    <w:lvl w:ilvl="0">
+      <w:start w:val="1"/>
+      <w:numFmt w:val="bullet"/>
+      <w:lvlText w:val=""/>
+      <w:lvlJc w:val="left"/>
+      <w:pPr>
+        <w:tabs>
+          <w:tab w:val="num" w:pos="709"/>
+        </w:tabs>
+        <w:ind w:left="709" w:hanging="283"/>
+      </w:pPr>
+      <w:rPr>
+        <w:rFonts w:ascii="Symbol" w:hAnsi="Symbol" w:cs="Symbol" w:hint="default"/>
+      </w:rPr>
+    </w:lvl>
+    <w:lvl w:ilvl="1">
+      <w:start w:val="1"/>
+      <w:numFmt w:val="bullet"/>
+      <w:lvlText w:val=""/>
+      <w:lvlJc w:val="left"/>
+      <w:pPr>
+        <w:tabs>
+          <w:tab w:val="num" w:pos="1418"/>
+        </w:tabs>
+        <w:ind w:left="1418" w:hanging="283"/>
+      </w:pPr>
+      <w:rPr>
+        <w:rFonts w:ascii="Symbol" w:hAnsi="Symbol" w:cs="Symbol" w:hint="default"/>
+      </w:rPr>
+    </w:lvl>
+    <w:lvl w:ilvl="2">
+      <w:start w:val="1"/>
+      <w:numFmt w:val="bullet"/>
+      <w:lvlText w:val=""/>
+      <w:lvlJc w:val="left"/>
+      <w:pPr>
+        <w:tabs>
+          <w:tab w:val="num" w:pos="2127"/>
+        </w:tabs>
+        <w:ind w:left="2127" w:hanging="283"/>
+      </w:pPr>
+      <w:rPr>
+        <w:rFonts w:ascii="Symbol" w:hAnsi="Symbol" w:cs="Symbol" w:hint="default"/>
+      </w:rPr>
+    </w:lvl>
+    <w:lvl w:ilvl="3">
+      <w:start w:val="1"/>
+      <w:numFmt w:val="bullet"/>
+      <w:lvlText w:val=""/>
+      <w:lvlJc w:val="left"/>
+      <w:pPr>
+        <w:tabs>
+          <w:tab w:val="num" w:pos="2836"/>
+        </w:tabs>
+        <w:ind w:left="2836" w:hanging="283"/>
+      </w:pPr>
+      <w:rPr>
+        <w:rFonts w:ascii="Symbol" w:hAnsi="Symbol" w:cs="Symbol" w:hint="default"/>
+      </w:rPr>
+    </w:lvl>
+    <w:lvl w:ilvl="4">
+      <w:start w:val="1"/>
+      <w:numFmt w:val="bullet"/>
+      <w:lvlText w:val=""/>
+      <w:lvlJc w:val="left"/>
+      <w:pPr>
+        <w:tabs>
+          <w:tab w:val="num" w:pos="3545"/>
+        </w:tabs>
+        <w:ind w:left="3545" w:hanging="283"/>
+      </w:pPr>
+      <w:rPr>
+        <w:rFonts w:ascii="Symbol" w:hAnsi="Symbol" w:cs="Symbol" w:hint="default"/>
+      </w:rPr>
+    </w:lvl>
+    <w:lvl w:ilvl="5">
+      <w:start w:val="1"/>
+      <w:numFmt w:val="bullet"/>
+      <w:lvlText w:val=""/>
+      <w:lvlJc w:val="left"/>
+      <w:pPr>
+        <w:tabs>
+          <w:tab w:val="num" w:pos="4254"/>
+        </w:tabs>
+        <w:ind w:left="4254" w:hanging="283"/>
+      </w:pPr>
+      <w:rPr>
+        <w:rFonts w:ascii="Symbol" w:hAnsi="Symbol" w:cs="Symbol" w:hint="default"/>
+      </w:rPr>
+    </w:lvl>
+    <w:lvl w:ilvl="6">
+      <w:start w:val="1"/>
+      <w:numFmt w:val="bullet"/>
+      <w:lvlText w:val=""/>
+      <w:lvlJc w:val="left"/>
+      <w:pPr>
+        <w:tabs>
+          <w:tab w:val="num" w:pos="4963"/>
+        </w:tabs>
+        <w:ind w:left="4963" w:hanging="283"/>
+      </w:pPr>
+      <w:rPr>
+        <w:rFonts w:ascii="Symbol" w:hAnsi="Symbol" w:cs="Symbol" w:hint="default"/>
+      </w:rPr>
+    </w:lvl>
+    <w:lvl w:ilvl="7">
+      <w:start w:val="1"/>
+      <w:numFmt w:val="bullet"/>
+      <w:lvlText w:val=""/>
+      <w:lvlJc w:val="left"/>
+      <w:pPr>
+        <w:tabs>
+          <w:tab w:val="num" w:pos="5672"/>
+        </w:tabs>
+        <w:ind w:left="5672" w:hanging="283"/>
+      </w:pPr>
+      <w:rPr>
+        <w:rFonts w:ascii="Symbol" w:hAnsi="Symbol" w:cs="Symbol" w:hint="default"/>
+      </w:rPr>
+    </w:lvl>
+    <w:lvl w:ilvl="8">
+      <w:start w:val="1"/>
+      <w:numFmt w:val="bullet"/>
+      <w:lvlText w:val=""/>
+      <w:lvlJc w:val="left"/>
+      <w:pPr>
+        <w:tabs>
+          <w:tab w:val="num" w:pos="6381"/>
+        </w:tabs>
+        <w:ind w:left="6381" w:hanging="283"/>
+      </w:pPr>
+      <w:rPr>
+        <w:rFonts w:ascii="Symbol" w:hAnsi="Symbol" w:cs="Symbol" w:hint="default"/>
+      </w:rPr>
+    </w:lvl>
+  </w:abstractNum>
+  <w:abstractNum w:abstractNumId="12">
+    <w:lvl w:ilvl="0">
+      <w:start w:val="1"/>
+      <w:numFmt w:val="bullet"/>
+      <w:lvlText w:val=""/>
+      <w:lvlJc w:val="left"/>
+      <w:pPr>
+        <w:tabs>
+          <w:tab w:val="num" w:pos="709"/>
+        </w:tabs>
+        <w:ind w:left="709" w:hanging="283"/>
+      </w:pPr>
+      <w:rPr>
+        <w:rFonts w:ascii="Symbol" w:hAnsi="Symbol" w:cs="Symbol" w:hint="default"/>
+      </w:rPr>
+    </w:lvl>
+    <w:lvl w:ilvl="1">
+      <w:start w:val="1"/>
+      <w:numFmt w:val="bullet"/>
+      <w:lvlText w:val=""/>
+      <w:lvlJc w:val="left"/>
+      <w:pPr>
+        <w:tabs>
+          <w:tab w:val="num" w:pos="1418"/>
+        </w:tabs>
+        <w:ind w:left="1418" w:hanging="283"/>
+      </w:pPr>
+      <w:rPr>
+        <w:rFonts w:ascii="Symbol" w:hAnsi="Symbol" w:cs="Symbol" w:hint="default"/>
+      </w:rPr>
+    </w:lvl>
+    <w:lvl w:ilvl="2">
+      <w:start w:val="1"/>
+      <w:numFmt w:val="bullet"/>
+      <w:lvlText w:val=""/>
+      <w:lvlJc w:val="left"/>
+      <w:pPr>
+        <w:tabs>
+          <w:tab w:val="num" w:pos="2127"/>
+        </w:tabs>
+        <w:ind w:left="2127" w:hanging="283"/>
+      </w:pPr>
+      <w:rPr>
+        <w:rFonts w:ascii="Symbol" w:hAnsi="Symbol" w:cs="Symbol" w:hint="default"/>
+      </w:rPr>
+    </w:lvl>
+    <w:lvl w:ilvl="3">
+      <w:start w:val="1"/>
+      <w:numFmt w:val="bullet"/>
+      <w:lvlText w:val=""/>
+      <w:lvlJc w:val="left"/>
+      <w:pPr>
+        <w:tabs>
+          <w:tab w:val="num" w:pos="2836"/>
+        </w:tabs>
+        <w:ind w:left="2836" w:hanging="283"/>
+      </w:pPr>
+      <w:rPr>
+        <w:rFonts w:ascii="Symbol" w:hAnsi="Symbol" w:cs="Symbol" w:hint="default"/>
+      </w:rPr>
+    </w:lvl>
+    <w:lvl w:ilvl="4">
+      <w:start w:val="1"/>
+      <w:numFmt w:val="bullet"/>
+      <w:lvlText w:val=""/>
+      <w:lvlJc w:val="left"/>
+      <w:pPr>
+        <w:tabs>
+          <w:tab w:val="num" w:pos="3545"/>
+        </w:tabs>
+        <w:ind w:left="3545" w:hanging="283"/>
+      </w:pPr>
+      <w:rPr>
+        <w:rFonts w:ascii="Symbol" w:hAnsi="Symbol" w:cs="Symbol" w:hint="default"/>
+      </w:rPr>
+    </w:lvl>
+    <w:lvl w:ilvl="5">
+      <w:start w:val="1"/>
+      <w:numFmt w:val="bullet"/>
+      <w:lvlText w:val=""/>
+      <w:lvlJc w:val="left"/>
+      <w:pPr>
+        <w:tabs>
+          <w:tab w:val="num" w:pos="4254"/>
+        </w:tabs>
+        <w:ind w:left="4254" w:hanging="283"/>
+      </w:pPr>
+      <w:rPr>
+        <w:rFonts w:ascii="Symbol" w:hAnsi="Symbol" w:cs="Symbol" w:hint="default"/>
+      </w:rPr>
+    </w:lvl>
+    <w:lvl w:ilvl="6">
+      <w:start w:val="1"/>
+      <w:numFmt w:val="bullet"/>
+      <w:lvlText w:val=""/>
+      <w:lvlJc w:val="left"/>
+      <w:pPr>
+        <w:tabs>
+          <w:tab w:val="num" w:pos="4963"/>
+        </w:tabs>
+        <w:ind w:left="4963" w:hanging="283"/>
+      </w:pPr>
+      <w:rPr>
+        <w:rFonts w:ascii="Symbol" w:hAnsi="Symbol" w:cs="Symbol" w:hint="default"/>
+      </w:rPr>
+    </w:lvl>
+    <w:lvl w:ilvl="7">
+      <w:start w:val="1"/>
+      <w:numFmt w:val="bullet"/>
+      <w:lvlText w:val=""/>
+      <w:lvlJc w:val="left"/>
+      <w:pPr>
+        <w:tabs>
+          <w:tab w:val="num" w:pos="5672"/>
+        </w:tabs>
+        <w:ind w:left="5672" w:hanging="283"/>
+      </w:pPr>
+      <w:rPr>
+        <w:rFonts w:ascii="Symbol" w:hAnsi="Symbol" w:cs="Symbol" w:hint="default"/>
+      </w:rPr>
+    </w:lvl>
+    <w:lvl w:ilvl="8">
+      <w:start w:val="1"/>
+      <w:numFmt w:val="bullet"/>
+      <w:lvlText w:val=""/>
+      <w:lvlJc w:val="left"/>
+      <w:pPr>
+        <w:tabs>
+          <w:tab w:val="num" w:pos="6381"/>
+        </w:tabs>
+        <w:ind w:left="6381" w:hanging="283"/>
+      </w:pPr>
+      <w:rPr>
+        <w:rFonts w:ascii="Symbol" w:hAnsi="Symbol" w:cs="Symbol" w:hint="default"/>
+      </w:rPr>
+    </w:lvl>
+  </w:abstractNum>
+  <w:abstractNum w:abstractNumId="13">
+    <w:lvl w:ilvl="0">
+      <w:start w:val="1"/>
+      <w:numFmt w:val="bullet"/>
+      <w:lvlText w:val=""/>
+      <w:lvlJc w:val="left"/>
+      <w:pPr>
+        <w:tabs>
+          <w:tab w:val="num" w:pos="709"/>
+        </w:tabs>
+        <w:ind w:left="709" w:hanging="283"/>
+      </w:pPr>
+      <w:rPr>
+        <w:rFonts w:ascii="Symbol" w:hAnsi="Symbol" w:cs="Symbol" w:hint="default"/>
+      </w:rPr>
+    </w:lvl>
+    <w:lvl w:ilvl="1">
+      <w:start w:val="1"/>
+      <w:numFmt w:val="bullet"/>
+      <w:lvlText w:val=""/>
+      <w:lvlJc w:val="left"/>
+      <w:pPr>
+        <w:tabs>
+          <w:tab w:val="num" w:pos="1418"/>
+        </w:tabs>
+        <w:ind w:left="1418" w:hanging="283"/>
+      </w:pPr>
+      <w:rPr>
+        <w:rFonts w:ascii="Symbol" w:hAnsi="Symbol" w:cs="Symbol" w:hint="default"/>
+      </w:rPr>
+    </w:lvl>
+    <w:lvl w:ilvl="2">
+      <w:start w:val="1"/>
+      <w:numFmt w:val="bullet"/>
+      <w:lvlText w:val=""/>
+      <w:lvlJc w:val="left"/>
+      <w:pPr>
+        <w:tabs>
+          <w:tab w:val="num" w:pos="2127"/>
+        </w:tabs>
+        <w:ind w:left="2127" w:hanging="283"/>
+      </w:pPr>
+      <w:rPr>
+        <w:rFonts w:ascii="Symbol" w:hAnsi="Symbol" w:cs="Symbol" w:hint="default"/>
+      </w:rPr>
+    </w:lvl>
+    <w:lvl w:ilvl="3">
+      <w:start w:val="1"/>
+      <w:numFmt w:val="bullet"/>
+      <w:lvlText w:val=""/>
+      <w:lvlJc w:val="left"/>
+      <w:pPr>
+        <w:tabs>
+          <w:tab w:val="num" w:pos="2836"/>
+        </w:tabs>
+        <w:ind w:left="2836" w:hanging="283"/>
+      </w:pPr>
+      <w:rPr>
+        <w:rFonts w:ascii="Symbol" w:hAnsi="Symbol" w:cs="Symbol" w:hint="default"/>
+      </w:rPr>
+    </w:lvl>
+    <w:lvl w:ilvl="4">
+      <w:start w:val="1"/>
+      <w:numFmt w:val="bullet"/>
+      <w:lvlText w:val=""/>
+      <w:lvlJc w:val="left"/>
+      <w:pPr>
+        <w:tabs>
+          <w:tab w:val="num" w:pos="3545"/>
+        </w:tabs>
+        <w:ind w:left="3545" w:hanging="283"/>
+      </w:pPr>
+      <w:rPr>
+        <w:rFonts w:ascii="Symbol" w:hAnsi="Symbol" w:cs="Symbol" w:hint="default"/>
+      </w:rPr>
+    </w:lvl>
+    <w:lvl w:ilvl="5">
+      <w:start w:val="1"/>
+      <w:numFmt w:val="bullet"/>
+      <w:lvlText w:val=""/>
+      <w:lvlJc w:val="left"/>
+      <w:pPr>
+        <w:tabs>
+          <w:tab w:val="num" w:pos="4254"/>
+        </w:tabs>
+        <w:ind w:left="4254" w:hanging="283"/>
+      </w:pPr>
+      <w:rPr>
+        <w:rFonts w:ascii="Symbol" w:hAnsi="Symbol" w:cs="Symbol" w:hint="default"/>
+      </w:rPr>
+    </w:lvl>
+    <w:lvl w:ilvl="6">
+      <w:start w:val="1"/>
+      <w:numFmt w:val="bullet"/>
+      <w:lvlText w:val=""/>
+      <w:lvlJc w:val="left"/>
+      <w:pPr>
+        <w:tabs>
+          <w:tab w:val="num" w:pos="4963"/>
+        </w:tabs>
+        <w:ind w:left="4963" w:hanging="283"/>
+      </w:pPr>
+      <w:rPr>
+        <w:rFonts w:ascii="Symbol" w:hAnsi="Symbol" w:cs="Symbol" w:hint="default"/>
+      </w:rPr>
+    </w:lvl>
+    <w:lvl w:ilvl="7">
+      <w:start w:val="1"/>
+      <w:numFmt w:val="bullet"/>
+      <w:lvlText w:val=""/>
+      <w:lvlJc w:val="left"/>
+      <w:pPr>
+        <w:tabs>
+          <w:tab w:val="num" w:pos="5672"/>
+        </w:tabs>
+        <w:ind w:left="5672" w:hanging="283"/>
+      </w:pPr>
+      <w:rPr>
+        <w:rFonts w:ascii="Symbol" w:hAnsi="Symbol" w:cs="Symbol" w:hint="default"/>
+      </w:rPr>
+    </w:lvl>
+    <w:lvl w:ilvl="8">
+      <w:start w:val="1"/>
+      <w:numFmt w:val="bullet"/>
+      <w:lvlText w:val=""/>
+      <w:lvlJc w:val="left"/>
+      <w:pPr>
+        <w:tabs>
+          <w:tab w:val="num" w:pos="6381"/>
+        </w:tabs>
+        <w:ind w:left="6381" w:hanging="283"/>
+      </w:pPr>
+      <w:rPr>
+        <w:rFonts w:ascii="Symbol" w:hAnsi="Symbol" w:cs="Symbol" w:hint="default"/>
+      </w:rPr>
+    </w:lvl>
+  </w:abstractNum>
+  <w:abstractNum w:abstractNumId="14">
+    <w:lvl w:ilvl="0">
+      <w:start w:val="1"/>
+      <w:numFmt w:val="bullet"/>
+      <w:lvlText w:val=""/>
+      <w:lvlJc w:val="left"/>
+      <w:pPr>
+        <w:tabs>
+          <w:tab w:val="num" w:pos="709"/>
+        </w:tabs>
+        <w:ind w:left="709" w:hanging="283"/>
+      </w:pPr>
+      <w:rPr>
+        <w:rFonts w:ascii="Symbol" w:hAnsi="Symbol" w:cs="Symbol" w:hint="default"/>
+      </w:rPr>
+    </w:lvl>
+    <w:lvl w:ilvl="1">
+      <w:start w:val="1"/>
+      <w:numFmt w:val="bullet"/>
+      <w:lvlText w:val=""/>
+      <w:lvlJc w:val="left"/>
+      <w:pPr>
+        <w:tabs>
+          <w:tab w:val="num" w:pos="1418"/>
+        </w:tabs>
+        <w:ind w:left="1418" w:hanging="283"/>
+      </w:pPr>
+      <w:rPr>
+        <w:rFonts w:ascii="Symbol" w:hAnsi="Symbol" w:cs="Symbol" w:hint="default"/>
+      </w:rPr>
+    </w:lvl>
+    <w:lvl w:ilvl="2">
+      <w:start w:val="1"/>
+      <w:numFmt w:val="bullet"/>
+      <w:lvlText w:val=""/>
+      <w:lvlJc w:val="left"/>
+      <w:pPr>
+        <w:tabs>
+          <w:tab w:val="num" w:pos="2127"/>
+        </w:tabs>
+        <w:ind w:left="2127" w:hanging="283"/>
+      </w:pPr>
+      <w:rPr>
+        <w:rFonts w:ascii="Symbol" w:hAnsi="Symbol" w:cs="Symbol" w:hint="default"/>
+      </w:rPr>
+    </w:lvl>
+    <w:lvl w:ilvl="3">
+      <w:start w:val="1"/>
+      <w:numFmt w:val="bullet"/>
+      <w:lvlText w:val=""/>
+      <w:lvlJc w:val="left"/>
+      <w:pPr>
+        <w:tabs>
+          <w:tab w:val="num" w:pos="2836"/>
+        </w:tabs>
+        <w:ind w:left="2836" w:hanging="283"/>
+      </w:pPr>
+      <w:rPr>
+        <w:rFonts w:ascii="Symbol" w:hAnsi="Symbol" w:cs="Symbol" w:hint="default"/>
+      </w:rPr>
+    </w:lvl>
+    <w:lvl w:ilvl="4">
+      <w:start w:val="1"/>
+      <w:numFmt w:val="bullet"/>
+      <w:lvlText w:val=""/>
+      <w:lvlJc w:val="left"/>
+      <w:pPr>
+        <w:tabs>
+          <w:tab w:val="num" w:pos="3545"/>
+        </w:tabs>
+        <w:ind w:left="3545" w:hanging="283"/>
+      </w:pPr>
+      <w:rPr>
+        <w:rFonts w:ascii="Symbol" w:hAnsi="Symbol" w:cs="Symbol" w:hint="default"/>
+      </w:rPr>
+    </w:lvl>
+    <w:lvl w:ilvl="5">
+      <w:start w:val="1"/>
+      <w:numFmt w:val="bullet"/>
+      <w:lvlText w:val=""/>
+      <w:lvlJc w:val="left"/>
+      <w:pPr>
+        <w:tabs>
+          <w:tab w:val="num" w:pos="4254"/>
+        </w:tabs>
+        <w:ind w:left="4254" w:hanging="283"/>
+      </w:pPr>
+      <w:rPr>
+        <w:rFonts w:ascii="Symbol" w:hAnsi="Symbol" w:cs="Symbol" w:hint="default"/>
+      </w:rPr>
+    </w:lvl>
+    <w:lvl w:ilvl="6">
+      <w:start w:val="1"/>
+      <w:numFmt w:val="bullet"/>
+      <w:lvlText w:val=""/>
+      <w:lvlJc w:val="left"/>
+      <w:pPr>
+        <w:tabs>
+          <w:tab w:val="num" w:pos="4963"/>
+        </w:tabs>
+        <w:ind w:left="4963" w:hanging="283"/>
+      </w:pPr>
+      <w:rPr>
+        <w:rFonts w:ascii="Symbol" w:hAnsi="Symbol" w:cs="Symbol" w:hint="default"/>
+      </w:rPr>
+    </w:lvl>
+    <w:lvl w:ilvl="7">
+      <w:start w:val="1"/>
+      <w:numFmt w:val="bullet"/>
+      <w:lvlText w:val=""/>
+      <w:lvlJc w:val="left"/>
+      <w:pPr>
+        <w:tabs>
+          <w:tab w:val="num" w:pos="5672"/>
+        </w:tabs>
+        <w:ind w:left="5672" w:hanging="283"/>
+      </w:pPr>
+      <w:rPr>
+        <w:rFonts w:ascii="Symbol" w:hAnsi="Symbol" w:cs="Symbol" w:hint="default"/>
+      </w:rPr>
+    </w:lvl>
+    <w:lvl w:ilvl="8">
+      <w:start w:val="1"/>
+      <w:numFmt w:val="bullet"/>
+      <w:lvlText w:val=""/>
+      <w:lvlJc w:val="left"/>
+      <w:pPr>
+        <w:tabs>
+          <w:tab w:val="num" w:pos="6381"/>
+        </w:tabs>
+        <w:ind w:left="6381" w:hanging="283"/>
+      </w:pPr>
+      <w:rPr>
+        <w:rFonts w:ascii="Symbol" w:hAnsi="Symbol" w:cs="Symbol" w:hint="default"/>
+      </w:rPr>
+    </w:lvl>
+  </w:abstractNum>
+  <w:abstractNum w:abstractNumId="15">
+    <w:lvl w:ilvl="0">
+      <w:start w:val="1"/>
+      <w:numFmt w:val="bullet"/>
+      <w:lvlText w:val=""/>
+      <w:lvlJc w:val="left"/>
+      <w:pPr>
+        <w:tabs>
+          <w:tab w:val="num" w:pos="709"/>
+        </w:tabs>
+        <w:ind w:left="709" w:hanging="283"/>
+      </w:pPr>
+      <w:rPr>
+        <w:rFonts w:ascii="Symbol" w:hAnsi="Symbol" w:cs="Symbol" w:hint="default"/>
+      </w:rPr>
+    </w:lvl>
+    <w:lvl w:ilvl="1">
+      <w:start w:val="1"/>
+      <w:numFmt w:val="bullet"/>
+      <w:lvlText w:val=""/>
+      <w:lvlJc w:val="left"/>
+      <w:pPr>
+        <w:tabs>
+          <w:tab w:val="num" w:pos="1418"/>
+        </w:tabs>
+        <w:ind w:left="1418" w:hanging="283"/>
+      </w:pPr>
+      <w:rPr>
+        <w:rFonts w:ascii="Symbol" w:hAnsi="Symbol" w:cs="Symbol" w:hint="default"/>
+      </w:rPr>
+    </w:lvl>
+    <w:lvl w:ilvl="2">
+      <w:start w:val="1"/>
+      <w:numFmt w:val="bullet"/>
+      <w:lvlText w:val=""/>
+      <w:lvlJc w:val="left"/>
+      <w:pPr>
+        <w:tabs>
+          <w:tab w:val="num" w:pos="2127"/>
+        </w:tabs>
+        <w:ind w:left="2127" w:hanging="283"/>
+      </w:pPr>
+      <w:rPr>
+        <w:rFonts w:ascii="Symbol" w:hAnsi="Symbol" w:cs="Symbol" w:hint="default"/>
+      </w:rPr>
+    </w:lvl>
+    <w:lvl w:ilvl="3">
+      <w:start w:val="1"/>
+      <w:numFmt w:val="bullet"/>
+      <w:lvlText w:val=""/>
+      <w:lvlJc w:val="left"/>
+      <w:pPr>
+        <w:tabs>
+          <w:tab w:val="num" w:pos="2836"/>
+        </w:tabs>
+        <w:ind w:left="2836" w:hanging="283"/>
+      </w:pPr>
+      <w:rPr>
+        <w:rFonts w:ascii="Symbol" w:hAnsi="Symbol" w:cs="Symbol" w:hint="default"/>
+      </w:rPr>
+    </w:lvl>
+    <w:lvl w:ilvl="4">
+      <w:start w:val="1"/>
+      <w:numFmt w:val="bullet"/>
+      <w:lvlText w:val=""/>
+      <w:lvlJc w:val="left"/>
+      <w:pPr>
+        <w:tabs>
+          <w:tab w:val="num" w:pos="3545"/>
+        </w:tabs>
+        <w:ind w:left="3545" w:hanging="283"/>
+      </w:pPr>
+      <w:rPr>
+        <w:rFonts w:ascii="Symbol" w:hAnsi="Symbol" w:cs="Symbol" w:hint="default"/>
+      </w:rPr>
+    </w:lvl>
+    <w:lvl w:ilvl="5">
+      <w:start w:val="1"/>
+      <w:numFmt w:val="bullet"/>
+      <w:lvlText w:val=""/>
+      <w:lvlJc w:val="left"/>
+      <w:pPr>
+        <w:tabs>
+          <w:tab w:val="num" w:pos="4254"/>
+        </w:tabs>
+        <w:ind w:left="4254" w:hanging="283"/>
+      </w:pPr>
+      <w:rPr>
+        <w:rFonts w:ascii="Symbol" w:hAnsi="Symbol" w:cs="Symbol" w:hint="default"/>
+      </w:rPr>
+    </w:lvl>
+    <w:lvl w:ilvl="6">
+      <w:start w:val="1"/>
+      <w:numFmt w:val="bullet"/>
+      <w:lvlText w:val=""/>
+      <w:lvlJc w:val="left"/>
+      <w:pPr>
+        <w:tabs>
+          <w:tab w:val="num" w:pos="4963"/>
+        </w:tabs>
+        <w:ind w:left="4963" w:hanging="283"/>
+      </w:pPr>
+      <w:rPr>
+        <w:rFonts w:ascii="Symbol" w:hAnsi="Symbol" w:cs="Symbol" w:hint="default"/>
+      </w:rPr>
+    </w:lvl>
+    <w:lvl w:ilvl="7">
+      <w:start w:val="1"/>
+      <w:numFmt w:val="bullet"/>
+      <w:lvlText w:val=""/>
+      <w:lvlJc w:val="left"/>
+      <w:pPr>
+        <w:tabs>
+          <w:tab w:val="num" w:pos="5672"/>
+        </w:tabs>
+        <w:ind w:left="5672" w:hanging="283"/>
+      </w:pPr>
+      <w:rPr>
+        <w:rFonts w:ascii="Symbol" w:hAnsi="Symbol" w:cs="Symbol" w:hint="default"/>
+      </w:rPr>
+    </w:lvl>
+    <w:lvl w:ilvl="8">
+      <w:start w:val="1"/>
+      <w:numFmt w:val="bullet"/>
+      <w:lvlText w:val=""/>
+      <w:lvlJc w:val="left"/>
+      <w:pPr>
+        <w:tabs>
+          <w:tab w:val="num" w:pos="6381"/>
+        </w:tabs>
+        <w:ind w:left="6381" w:hanging="283"/>
+      </w:pPr>
+      <w:rPr>
+        <w:rFonts w:ascii="Symbol" w:hAnsi="Symbol" w:cs="Symbol" w:hint="default"/>
+      </w:rPr>
+    </w:lvl>
+  </w:abstractNum>
+  <w:abstractNum w:abstractNumId="16">
     <w:lvl w:ilvl="0">
       <w:start w:val="1"/>
       <w:numFmt w:val="none"/>
@@ -3892,6 +5770,27 @@
   </w:num>
   <w:num w:numId="9">
     <w:abstractNumId w:val="9"/>
+  </w:num>
+  <w:num w:numId="10">
+    <w:abstractNumId w:val="10"/>
+  </w:num>
+  <w:num w:numId="11">
+    <w:abstractNumId w:val="11"/>
+  </w:num>
+  <w:num w:numId="12">
+    <w:abstractNumId w:val="12"/>
+  </w:num>
+  <w:num w:numId="13">
+    <w:abstractNumId w:val="13"/>
+  </w:num>
+  <w:num w:numId="14">
+    <w:abstractNumId w:val="14"/>
+  </w:num>
+  <w:num w:numId="15">
+    <w:abstractNumId w:val="15"/>
+  </w:num>
+  <w:num w:numId="16">
+    <w:abstractNumId w:val="16"/>
   </w:num>
 </w:numbering>
 </file>
@@ -4228,6 +6127,13 @@
       <w:rFonts w:ascii="OpenSymbol" w:hAnsi="OpenSymbol" w:eastAsia="OpenSymbol" w:cs="OpenSymbol"/>
     </w:rPr>
   </w:style>
+  <w:style w:type="character" w:styleId="SourceText">
+    <w:name w:val="Source Text"/>
+    <w:qFormat/>
+    <w:rPr>
+      <w:rFonts w:ascii="Courier New" w:hAnsi="Courier New" w:eastAsia="Courier New" w:cs="Courier New"/>
+    </w:rPr>
+  </w:style>
   <w:style w:type="paragraph" w:styleId="Heading">
     <w:name w:val="Heading"/>
     <w:basedOn w:val="Normal"/>
@@ -4395,6 +6301,36 @@
     <w:rPr>
       <w:b/>
       <w:bCs/>
+    </w:rPr>
+  </w:style>
+  <w:style w:type="paragraph" w:styleId="HorizontalLine">
+    <w:name w:val="Horizontal Line"/>
+    <w:basedOn w:val="Normal"/>
+    <w:next w:val="BodyText"/>
+    <w:qFormat/>
+    <w:pPr>
+      <w:suppressLineNumbers/>
+      <w:pBdr>
+        <w:bottom w:val="double" w:sz="2" w:space="0" w:color="808080"/>
+      </w:pBdr>
+      <w:spacing w:before="0" w:after="283"/>
+    </w:pPr>
+    <w:rPr>
+      <w:sz w:val="12"/>
+      <w:szCs w:val="12"/>
+    </w:rPr>
+  </w:style>
+  <w:style w:type="paragraph" w:styleId="PreformattedText">
+    <w:name w:val="Preformatted Text"/>
+    <w:basedOn w:val="Normal"/>
+    <w:qFormat/>
+    <w:pPr>
+      <w:spacing w:before="0" w:after="0"/>
+    </w:pPr>
+    <w:rPr>
+      <w:rFonts w:ascii="Courier New" w:hAnsi="Courier New" w:eastAsia="Courier New" w:cs="Courier New"/>
+      <w:sz w:val="20"/>
+      <w:szCs w:val="20"/>
     </w:rPr>
   </w:style>
   <w:style w:type="numbering" w:styleId="NoList" w:default="1">

</xml_diff>